<commit_message>
rise time figure is changed
</commit_message>
<xml_diff>
--- a/rhythm_GUI_manual.docx
+++ b/rhythm_GUI_manual.docx
@@ -533,36 +533,42 @@
         <w:rPr>
           <w:lang w:val="en-US"/>
         </w:rPr>
+        <w:t xml:space="preserve">Menu “Analyze Data” on the bottom has popup menu containing add-ons for signal processing (Condition Parameters, Conduction Velocity, Activation Map, etc.). Once any data is loaded to movie </w:t>
+      </w:r>
+      <w:proofErr w:type="gramStart"/>
+      <w:r>
+        <w:rPr>
+          <w:lang w:val="en-US"/>
+        </w:rPr>
+        <w:t>screen(s)</w:t>
+      </w:r>
+      <w:proofErr w:type="gramEnd"/>
+      <w:r>
+        <w:rPr>
+          <w:lang w:val="en-US"/>
+        </w:rPr>
+        <w:t xml:space="preserve"> you can select signal processing method, that you interested in. After </w:t>
+      </w:r>
+      <w:proofErr w:type="gramStart"/>
+      <w:r>
+        <w:rPr>
+          <w:lang w:val="en-US"/>
+        </w:rPr>
+        <w:t>that</w:t>
+      </w:r>
+      <w:proofErr w:type="gramEnd"/>
+      <w:r>
+        <w:rPr>
+          <w:lang w:val="en-US"/>
+        </w:rPr>
+        <w:t xml:space="preserve"> you will see </w:t>
+      </w:r>
+      <w:r>
+        <w:rPr>
+          <w:lang w:val="en-US"/>
+        </w:rPr>
         <w:lastRenderedPageBreak/>
-        <w:t xml:space="preserve">Menu “Analyze Data” on the bottom has popup menu containing add-ons for signal processing (Condition Parameters, Conduction Velocity, Activation Map, etc.). Once any data is loaded to movie </w:t>
-      </w:r>
-      <w:proofErr w:type="gramStart"/>
-      <w:r>
-        <w:rPr>
-          <w:lang w:val="en-US"/>
-        </w:rPr>
-        <w:t>screen(s)</w:t>
-      </w:r>
-      <w:proofErr w:type="gramEnd"/>
-      <w:r>
-        <w:rPr>
-          <w:lang w:val="en-US"/>
-        </w:rPr>
-        <w:t xml:space="preserve"> you can select signal processing method, that you interested in. After </w:t>
-      </w:r>
-      <w:proofErr w:type="gramStart"/>
-      <w:r>
-        <w:rPr>
-          <w:lang w:val="en-US"/>
-        </w:rPr>
-        <w:t>that</w:t>
-      </w:r>
-      <w:proofErr w:type="gramEnd"/>
-      <w:r>
-        <w:rPr>
-          <w:lang w:val="en-US"/>
-        </w:rPr>
-        <w:t xml:space="preserve"> you will see parameters for selected processing method. See several examples on fig</w:t>
+        <w:t>parameters for selected processing method. See several examples on fig</w:t>
       </w:r>
       <w:r>
         <w:rPr>
@@ -3235,19 +3241,7 @@
         <w:rPr>
           <w:lang w:val="en-US"/>
         </w:rPr>
-        <w:t>2</w:t>
-      </w:r>
-      <w:r>
-        <w:rPr>
-          <w:lang w:val="en-US"/>
-        </w:rPr>
-        <w:t>.</w:t>
-      </w:r>
-      <w:r>
-        <w:rPr>
-          <w:lang w:val="en-US"/>
-        </w:rPr>
-        <w:t xml:space="preserve"> APD map.</w:t>
+        <w:t>2. APD map.</w:t>
       </w:r>
     </w:p>
     <w:p>
@@ -3384,13 +3378,7 @@
         <w:rPr>
           <w:lang w:val="en-US"/>
         </w:rPr>
-        <w:t xml:space="preserve"> </w:t>
-      </w:r>
-      <w:r>
-        <w:rPr>
-          <w:lang w:val="en-US"/>
-        </w:rPr>
-        <w:t xml:space="preserve">Edit start and end times </w:t>
+        <w:t xml:space="preserve"> Edit start and end times </w:t>
       </w:r>
       <w:r>
         <w:rPr>
@@ -3541,7 +3529,216 @@
         <w:rPr>
           <w:lang w:val="en-US"/>
         </w:rPr>
-        <w:t>3</w:t>
+        <w:t>3. CV map.</w:t>
+      </w:r>
+    </w:p>
+    <w:p>
+      <w:pPr>
+        <w:jc w:val="both"/>
+        <w:rPr>
+          <w:lang w:val="en-US"/>
+        </w:rPr>
+      </w:pPr>
+      <w:r>
+        <w:rPr>
+          <w:lang w:val="en-US"/>
+        </w:rPr>
+        <w:t xml:space="preserve">If you want to </w:t>
+      </w:r>
+      <w:r>
+        <w:rPr>
+          <w:lang w:val="en-US"/>
+        </w:rPr>
+        <w:t>calculate</w:t>
+      </w:r>
+      <w:r>
+        <w:rPr>
+          <w:lang w:val="en-US"/>
+        </w:rPr>
+        <w:t xml:space="preserve"> </w:t>
+      </w:r>
+      <w:r>
+        <w:rPr>
+          <w:lang w:val="en-US"/>
+        </w:rPr>
+        <w:t>CV</w:t>
+      </w:r>
+      <w:r>
+        <w:rPr>
+          <w:lang w:val="en-US"/>
+        </w:rPr>
+        <w:t xml:space="preserve"> along one </w:t>
+      </w:r>
+      <w:r>
+        <w:rPr>
+          <w:lang w:val="en-US"/>
+        </w:rPr>
+        <w:t>direction (e.g. longitudinal or transverse CV)</w:t>
+      </w:r>
+      <w:r>
+        <w:rPr>
+          <w:lang w:val="en-US"/>
+        </w:rPr>
+        <w:t>, you should click “Draw Line”</w:t>
+      </w:r>
+      <w:r>
+        <w:rPr>
+          <w:lang w:val="en-US"/>
+        </w:rPr>
+        <w:t xml:space="preserve">. Then you should left-click on the starting point of the direction of interest, right-click on the ending point afterwards. </w:t>
+      </w:r>
+      <w:r>
+        <w:rPr>
+          <w:lang w:val="en-US"/>
+        </w:rPr>
+        <w:t>“Calculate CV”</w:t>
+      </w:r>
+      <w:r>
+        <w:rPr>
+          <w:lang w:val="en-US"/>
+        </w:rPr>
+        <w:t xml:space="preserve"> calculates average CV in a rectangle within </w:t>
+      </w:r>
+      <w:proofErr w:type="gramStart"/>
+      <w:r>
+        <w:rPr>
+          <w:lang w:val="en-US"/>
+        </w:rPr>
+        <w:t>5</w:t>
+      </w:r>
+      <w:proofErr w:type="gramEnd"/>
+      <w:r>
+        <w:rPr>
+          <w:lang w:val="en-US"/>
+        </w:rPr>
+        <w:t xml:space="preserve"> pixels of the line and with CV direction within 15</w:t>
+      </w:r>
+      <w:r>
+        <w:rPr>
+          <w:rFonts w:cstheme="minorHAnsi"/>
+          <w:lang w:val="en-US"/>
+        </w:rPr>
+        <w:t>°</w:t>
+      </w:r>
+      <w:r>
+        <w:rPr>
+          <w:lang w:val="en-US"/>
+        </w:rPr>
+        <w:t xml:space="preserve"> of the selected </w:t>
+      </w:r>
+      <w:r>
+        <w:rPr>
+          <w:lang w:val="en-US"/>
+        </w:rPr>
+        <w:t xml:space="preserve">line </w:t>
+      </w:r>
+      <w:r>
+        <w:rPr>
+          <w:lang w:val="en-US"/>
+        </w:rPr>
+        <w:t>direction</w:t>
+      </w:r>
+      <w:r>
+        <w:rPr>
+          <w:lang w:val="en-US"/>
+        </w:rPr>
+        <w:t>.</w:t>
+      </w:r>
+      <w:r>
+        <w:rPr>
+          <w:lang w:val="en-US"/>
+        </w:rPr>
+        <w:t xml:space="preserve"> </w:t>
+      </w:r>
+      <w:r>
+        <w:rPr>
+          <w:lang w:val="en-US"/>
+        </w:rPr>
+        <w:t xml:space="preserve"> </w:t>
+      </w:r>
+      <w:r>
+        <w:rPr>
+          <w:lang w:val="en-US"/>
+        </w:rPr>
+        <w:t>Five</w:t>
+      </w:r>
+      <w:r>
+        <w:rPr>
+          <w:lang w:val="en-US"/>
+        </w:rPr>
+        <w:t xml:space="preserve"> numbers </w:t>
+      </w:r>
+      <w:proofErr w:type="gramStart"/>
+      <w:r>
+        <w:rPr>
+          <w:lang w:val="en-US"/>
+        </w:rPr>
+        <w:t>are printed</w:t>
+      </w:r>
+      <w:proofErr w:type="gramEnd"/>
+      <w:r>
+        <w:rPr>
+          <w:lang w:val="en-US"/>
+        </w:rPr>
+        <w:t xml:space="preserve"> </w:t>
+      </w:r>
+      <w:r>
+        <w:rPr>
+          <w:lang w:val="en-US"/>
+        </w:rPr>
+        <w:t xml:space="preserve">in Statistics panel. There are median conduction velocity, mean conduction velocity, standard deviation of the CV, the total number of vectors </w:t>
+      </w:r>
+      <w:r>
+        <w:rPr>
+          <w:lang w:val="en-US"/>
+        </w:rPr>
+        <w:t xml:space="preserve">included in calculation </w:t>
+      </w:r>
+      <w:r>
+        <w:rPr>
+          <w:lang w:val="en-US"/>
+        </w:rPr>
+        <w:t>and mean vector angle.</w:t>
+      </w:r>
+    </w:p>
+    <w:p>
+      <w:pPr>
+        <w:pStyle w:val="Heading2"/>
+        <w:rPr>
+          <w:lang w:val="en-US"/>
+        </w:rPr>
+      </w:pPr>
+      <w:r>
+        <w:rPr>
+          <w:lang w:val="en-US"/>
+        </w:rPr>
+        <w:t>Rise time</w:t>
+      </w:r>
+      <w:r>
+        <w:rPr>
+          <w:lang w:val="en-US"/>
+        </w:rPr>
+        <w:t>.</w:t>
+      </w:r>
+    </w:p>
+    <w:p>
+      <w:pPr>
+        <w:jc w:val="both"/>
+        <w:rPr>
+          <w:lang w:val="en-US"/>
+        </w:rPr>
+      </w:pPr>
+      <w:r>
+        <w:rPr>
+          <w:lang w:val="en-US"/>
+        </w:rPr>
+        <w:t xml:space="preserve">The function calculates </w:t>
+      </w:r>
+      <w:r>
+        <w:rPr>
+          <w:lang w:val="en-US"/>
+        </w:rPr>
+        <w:t>depolarization time</w:t>
       </w:r>
       <w:r>
         <w:rPr>
@@ -3553,246 +3750,117 @@
         <w:rPr>
           <w:lang w:val="en-US"/>
         </w:rPr>
-        <w:t>CV</w:t>
-      </w:r>
-      <w:r>
-        <w:rPr>
-          <w:lang w:val="en-US"/>
-        </w:rPr>
-        <w:t xml:space="preserve"> map.</w:t>
-      </w:r>
-    </w:p>
-    <w:p>
-      <w:pPr>
-        <w:jc w:val="both"/>
-        <w:rPr>
-          <w:lang w:val="en-US"/>
-        </w:rPr>
-      </w:pPr>
-      <w:r>
-        <w:rPr>
-          <w:lang w:val="en-US"/>
-        </w:rPr>
-        <w:t xml:space="preserve">If you want to </w:t>
-      </w:r>
-      <w:r>
-        <w:rPr>
-          <w:lang w:val="en-US"/>
-        </w:rPr>
-        <w:t>calculate</w:t>
-      </w:r>
-      <w:r>
-        <w:rPr>
-          <w:lang w:val="en-US"/>
-        </w:rPr>
-        <w:t xml:space="preserve"> </w:t>
-      </w:r>
-      <w:r>
-        <w:rPr>
-          <w:lang w:val="en-US"/>
-        </w:rPr>
-        <w:t>CV</w:t>
-      </w:r>
-      <w:r>
-        <w:rPr>
-          <w:lang w:val="en-US"/>
-        </w:rPr>
-        <w:t xml:space="preserve"> along one </w:t>
-      </w:r>
-      <w:r>
-        <w:rPr>
-          <w:lang w:val="en-US"/>
-        </w:rPr>
-        <w:t>direction (e.g. longitudinal or transverse CV)</w:t>
-      </w:r>
-      <w:r>
-        <w:rPr>
-          <w:lang w:val="en-US"/>
-        </w:rPr>
-        <w:t>, you should click “Draw Line”</w:t>
-      </w:r>
-      <w:r>
-        <w:rPr>
-          <w:lang w:val="en-US"/>
-        </w:rPr>
-        <w:t xml:space="preserve">. Then you should left-click on the starting point of the direction of interest, right-click on the ending point afterwards. </w:t>
-      </w:r>
-      <w:r>
-        <w:rPr>
-          <w:lang w:val="en-US"/>
-        </w:rPr>
-        <w:t>“Calculate CV”</w:t>
-      </w:r>
-      <w:r>
-        <w:rPr>
-          <w:lang w:val="en-US"/>
-        </w:rPr>
-        <w:t xml:space="preserve"> calculates average CV in a rectangle within </w:t>
+        <w:t>The Start Time and End Time entries restrict the data into a specific time interval</w:t>
+      </w:r>
+      <w:r>
+        <w:rPr>
+          <w:lang w:val="en-US"/>
+        </w:rPr>
+        <w:t xml:space="preserve">. </w:t>
+      </w:r>
+      <w:r>
+        <w:rPr>
+          <w:lang w:val="en-US"/>
+        </w:rPr>
+        <w:t xml:space="preserve">The </w:t>
+      </w:r>
+      <w:proofErr w:type="spellStart"/>
+      <w:r>
+        <w:rPr>
+          <w:lang w:val="en-US"/>
+        </w:rPr>
+        <w:t>RiseTime</w:t>
+      </w:r>
+      <w:proofErr w:type="spellEnd"/>
+      <w:r>
+        <w:rPr>
+          <w:lang w:val="en-US"/>
+        </w:rPr>
+        <w:t xml:space="preserve"> is calculated </w:t>
+      </w:r>
+      <w:r>
+        <w:rPr>
+          <w:lang w:val="en-US"/>
+        </w:rPr>
+        <w:t xml:space="preserve">as a time </w:t>
+      </w:r>
+      <w:r>
+        <w:rPr>
+          <w:lang w:val="en-US"/>
+        </w:rPr>
+        <w:t xml:space="preserve">from the </w:t>
       </w:r>
       <w:proofErr w:type="gramStart"/>
       <w:r>
         <w:rPr>
           <w:lang w:val="en-US"/>
         </w:rPr>
-        <w:t>5</w:t>
+        <w:t>%Start</w:t>
       </w:r>
       <w:proofErr w:type="gramEnd"/>
       <w:r>
         <w:rPr>
           <w:lang w:val="en-US"/>
         </w:rPr>
-        <w:t xml:space="preserve"> pixels of the line and with CV direction within 15</w:t>
-      </w:r>
-      <w:r>
-        <w:rPr>
-          <w:rFonts w:cstheme="minorHAnsi"/>
-          <w:lang w:val="en-US"/>
-        </w:rPr>
-        <w:t>°</w:t>
-      </w:r>
-      <w:r>
-        <w:rPr>
-          <w:lang w:val="en-US"/>
-        </w:rPr>
-        <w:t xml:space="preserve"> of the selected </w:t>
-      </w:r>
-      <w:r>
-        <w:rPr>
-          <w:lang w:val="en-US"/>
-        </w:rPr>
-        <w:t xml:space="preserve">line </w:t>
-      </w:r>
-      <w:r>
-        <w:rPr>
-          <w:lang w:val="en-US"/>
-        </w:rPr>
-        <w:t>direction</w:t>
-      </w:r>
-      <w:r>
-        <w:rPr>
-          <w:lang w:val="en-US"/>
-        </w:rPr>
-        <w:t>.</w:t>
-      </w:r>
-      <w:r>
-        <w:rPr>
-          <w:lang w:val="en-US"/>
-        </w:rPr>
-        <w:t xml:space="preserve"> </w:t>
-      </w:r>
-      <w:r>
-        <w:rPr>
-          <w:lang w:val="en-US"/>
-        </w:rPr>
-        <w:t xml:space="preserve"> </w:t>
-      </w:r>
-      <w:r>
-        <w:rPr>
-          <w:lang w:val="en-US"/>
-        </w:rPr>
-        <w:t>Five</w:t>
-      </w:r>
-      <w:r>
-        <w:rPr>
-          <w:lang w:val="en-US"/>
-        </w:rPr>
-        <w:t xml:space="preserve"> numbers </w:t>
+        <w:t xml:space="preserve"> entry </w:t>
+      </w:r>
+      <w:r>
+        <w:rPr>
+          <w:lang w:val="en-US"/>
+        </w:rPr>
+        <w:t>to the</w:t>
+      </w:r>
+      <w:r>
+        <w:rPr>
+          <w:lang w:val="en-US"/>
+        </w:rPr>
+        <w:t xml:space="preserve"> %End </w:t>
+      </w:r>
+      <w:r>
+        <w:rPr>
+          <w:lang w:val="en-US"/>
+        </w:rPr>
+        <w:t xml:space="preserve">entry </w:t>
+      </w:r>
+      <w:r>
+        <w:rPr>
+          <w:lang w:val="en-US"/>
+        </w:rPr>
+        <w:t>of depolarization.</w:t>
+      </w:r>
+      <w:r>
+        <w:rPr>
+          <w:lang w:val="en-US"/>
+        </w:rPr>
+        <w:t xml:space="preserve"> Click “Calculate” button and select the rectangular region of interest on the screen. </w:t>
+      </w:r>
+      <w:proofErr w:type="spellStart"/>
+      <w:r>
+        <w:rPr>
+          <w:lang w:val="en-US"/>
+        </w:rPr>
+        <w:t>RiseTime</w:t>
+      </w:r>
+      <w:proofErr w:type="spellEnd"/>
+      <w:r>
+        <w:rPr>
+          <w:lang w:val="en-US"/>
+        </w:rPr>
+        <w:t xml:space="preserve"> distribution within region of interest and histogram </w:t>
       </w:r>
       <w:proofErr w:type="gramStart"/>
       <w:r>
         <w:rPr>
           <w:lang w:val="en-US"/>
         </w:rPr>
-        <w:t>are printed</w:t>
+        <w:t>are displayed</w:t>
       </w:r>
       <w:proofErr w:type="gramEnd"/>
       <w:r>
         <w:rPr>
           <w:lang w:val="en-US"/>
         </w:rPr>
-        <w:t xml:space="preserve"> </w:t>
-      </w:r>
-      <w:r>
-        <w:rPr>
-          <w:lang w:val="en-US"/>
-        </w:rPr>
-        <w:t xml:space="preserve">in Statistics panel. There are median conduction velocity, mean conduction velocity, standard deviation of the CV, the total number of vectors </w:t>
-      </w:r>
-      <w:r>
-        <w:rPr>
-          <w:lang w:val="en-US"/>
-        </w:rPr>
-        <w:t xml:space="preserve">included in calculation </w:t>
-      </w:r>
-      <w:r>
-        <w:rPr>
-          <w:lang w:val="en-US"/>
-        </w:rPr>
-        <w:t>and mean vector angle.</w:t>
-      </w:r>
-    </w:p>
-    <w:p>
-      <w:pPr>
-        <w:pStyle w:val="Heading2"/>
-        <w:rPr>
-          <w:lang w:val="en-US"/>
-        </w:rPr>
-      </w:pPr>
-      <w:r>
-        <w:rPr>
-          <w:lang w:val="en-US"/>
-        </w:rPr>
-        <w:t>Rise time</w:t>
-      </w:r>
-      <w:r>
-        <w:rPr>
-          <w:lang w:val="en-US"/>
-        </w:rPr>
-        <w:t>.</w:t>
-      </w:r>
-    </w:p>
-    <w:p>
-      <w:pPr>
-        <w:jc w:val="both"/>
-        <w:rPr>
-          <w:lang w:val="en-US"/>
-        </w:rPr>
-      </w:pPr>
-      <w:r>
-        <w:rPr>
-          <w:lang w:val="en-US"/>
-        </w:rPr>
-        <w:t xml:space="preserve">The function calculates </w:t>
-      </w:r>
-      <w:r>
-        <w:rPr>
-          <w:lang w:val="en-US"/>
-        </w:rPr>
-        <w:t>depolarization time</w:t>
-      </w:r>
-      <w:r>
-        <w:rPr>
-          <w:lang w:val="en-US"/>
-        </w:rPr>
-        <w:t xml:space="preserve">. </w:t>
-      </w:r>
-      <w:r>
-        <w:rPr>
-          <w:lang w:val="en-US"/>
-        </w:rPr>
-        <w:t>The Start Time and End Time entries restrict the data into a specific time interval</w:t>
-      </w:r>
-      <w:r>
-        <w:rPr>
-          <w:lang w:val="en-US"/>
-        </w:rPr>
-        <w:t xml:space="preserve">. </w:t>
-      </w:r>
-      <w:r>
-        <w:rPr>
-          <w:lang w:val="en-US"/>
-        </w:rPr>
-        <w:t xml:space="preserve">The </w:t>
+        <w:t xml:space="preserve">. “Save” button exports the </w:t>
       </w:r>
       <w:proofErr w:type="spellStart"/>
       <w:r>
@@ -3806,118 +3874,20 @@
         <w:rPr>
           <w:lang w:val="en-US"/>
         </w:rPr>
-        <w:t xml:space="preserve"> is calculated </w:t>
-      </w:r>
-      <w:r>
-        <w:rPr>
-          <w:lang w:val="en-US"/>
-        </w:rPr>
-        <w:t xml:space="preserve">as a time </w:t>
-      </w:r>
-      <w:r>
-        <w:rPr>
-          <w:lang w:val="en-US"/>
-        </w:rPr>
-        <w:t xml:space="preserve">from the </w:t>
-      </w:r>
-      <w:proofErr w:type="gramStart"/>
-      <w:r>
-        <w:rPr>
-          <w:lang w:val="en-US"/>
-        </w:rPr>
-        <w:t>%Start</w:t>
-      </w:r>
-      <w:proofErr w:type="gramEnd"/>
-      <w:r>
-        <w:rPr>
-          <w:lang w:val="en-US"/>
-        </w:rPr>
-        <w:t xml:space="preserve"> entry </w:t>
-      </w:r>
-      <w:r>
-        <w:rPr>
-          <w:lang w:val="en-US"/>
-        </w:rPr>
-        <w:t>to the</w:t>
-      </w:r>
-      <w:r>
-        <w:rPr>
-          <w:lang w:val="en-US"/>
-        </w:rPr>
-        <w:t xml:space="preserve"> %End </w:t>
-      </w:r>
-      <w:r>
-        <w:rPr>
-          <w:lang w:val="en-US"/>
-        </w:rPr>
-        <w:t xml:space="preserve">entry </w:t>
-      </w:r>
-      <w:r>
-        <w:rPr>
-          <w:lang w:val="en-US"/>
-        </w:rPr>
-        <w:t>of depolarization.</w:t>
-      </w:r>
-      <w:r>
-        <w:rPr>
-          <w:lang w:val="en-US"/>
-        </w:rPr>
-        <w:t xml:space="preserve"> Click “Calculate” button and select the rectangular region of interest on the screen. </w:t>
+        <w:t xml:space="preserve"> map as a </w:t>
       </w:r>
       <w:proofErr w:type="spellStart"/>
       <w:r>
         <w:rPr>
           <w:lang w:val="en-US"/>
         </w:rPr>
-        <w:t>RiseTime</w:t>
+        <w:t>Matlab</w:t>
       </w:r>
       <w:proofErr w:type="spellEnd"/>
       <w:r>
         <w:rPr>
           <w:lang w:val="en-US"/>
         </w:rPr>
-        <w:t xml:space="preserve"> distribution within region of interest and histogram </w:t>
-      </w:r>
-      <w:proofErr w:type="gramStart"/>
-      <w:r>
-        <w:rPr>
-          <w:lang w:val="en-US"/>
-        </w:rPr>
-        <w:t>are displayed</w:t>
-      </w:r>
-      <w:proofErr w:type="gramEnd"/>
-      <w:r>
-        <w:rPr>
-          <w:lang w:val="en-US"/>
-        </w:rPr>
-        <w:t xml:space="preserve">. “Save” button exports the </w:t>
-      </w:r>
-      <w:proofErr w:type="spellStart"/>
-      <w:r>
-        <w:rPr>
-          <w:lang w:val="en-US"/>
-        </w:rPr>
-        <w:t>RiseTime</w:t>
-      </w:r>
-      <w:proofErr w:type="spellEnd"/>
-      <w:r>
-        <w:rPr>
-          <w:lang w:val="en-US"/>
-        </w:rPr>
-        <w:t xml:space="preserve"> map as a </w:t>
-      </w:r>
-      <w:proofErr w:type="spellStart"/>
-      <w:r>
-        <w:rPr>
-          <w:lang w:val="en-US"/>
-        </w:rPr>
-        <w:t>Matlab</w:t>
-      </w:r>
-      <w:proofErr w:type="spellEnd"/>
-      <w:r>
-        <w:rPr>
-          <w:lang w:val="en-US"/>
-        </w:rPr>
         <w:t xml:space="preserve"> figure.</w:t>
       </w:r>
     </w:p>
@@ -3928,6 +3898,7 @@
           <w:lang w:val="en-US"/>
         </w:rPr>
       </w:pPr>
+      <w:bookmarkStart w:id="0" w:name="_GoBack"/>
       <w:r>
         <w:rPr>
           <w:noProof/>
@@ -3935,9 +3906,9 @@
         </w:rPr>
         <w:drawing>
           <wp:inline distT="0" distB="0" distL="0" distR="0">
-            <wp:extent cx="2752344" cy="2414016"/>
+            <wp:extent cx="2935224" cy="2414016"/>
             <wp:effectExtent l="0" t="0" r="0" b="5715"/>
-            <wp:docPr id="6" name="Picture 6"/>
+            <wp:docPr id="1" name="Picture 1"/>
             <wp:cNvGraphicFramePr>
               <a:graphicFrameLocks xmlns:a="http://schemas.openxmlformats.org/drawingml/2006/main" noChangeAspect="1"/>
             </wp:cNvGraphicFramePr>
@@ -3945,7 +3916,7 @@
               <a:graphicData uri="http://schemas.openxmlformats.org/drawingml/2006/picture">
                 <pic:pic xmlns:pic="http://schemas.openxmlformats.org/drawingml/2006/picture">
                   <pic:nvPicPr>
-                    <pic:cNvPr id="6" name="RiseTime.png"/>
+                    <pic:cNvPr id="1" name="RiseTime1.png"/>
                     <pic:cNvPicPr/>
                   </pic:nvPicPr>
                   <pic:blipFill>
@@ -3963,7 +3934,7 @@
                   <pic:spPr>
                     <a:xfrm>
                       <a:off x="0" y="0"/>
-                      <a:ext cx="2752344" cy="2414016"/>
+                      <a:ext cx="2935224" cy="2414016"/>
                     </a:xfrm>
                     <a:prstGeom prst="rect">
                       <a:avLst/>
@@ -3975,6 +3946,7 @@
           </wp:inline>
         </w:drawing>
       </w:r>
+      <w:bookmarkEnd w:id="0"/>
     </w:p>
     <w:p>
       <w:pPr>
@@ -4084,13 +4056,7 @@
         <w:rPr>
           <w:lang w:val="en-US"/>
         </w:rPr>
-        <w:t xml:space="preserve"> </w:t>
-      </w:r>
-      <w:r>
-        <w:rPr>
-          <w:lang w:val="en-US"/>
-        </w:rPr>
-        <w:t>are fitted with exponential functions</w:t>
+        <w:t xml:space="preserve"> are fitted with exponential functions</w:t>
       </w:r>
       <w:r>
         <w:rPr>
@@ -4128,32 +4094,7 @@
         <w:rPr>
           <w:lang w:val="en-US"/>
         </w:rPr>
-        <w:t xml:space="preserve">. </w:t>
-      </w:r>
-      <w:r>
-        <w:rPr>
-          <w:lang w:val="en-US"/>
-        </w:rPr>
-        <w:t>“Save” button exports the</w:t>
-      </w:r>
-      <w:r>
-        <w:rPr>
-          <w:lang w:val="en-US"/>
-        </w:rPr>
-        <w:t xml:space="preserve"> </w:t>
-      </w:r>
-      <w:bookmarkStart w:id="0" w:name="_GoBack"/>
-      <w:r>
-        <w:rPr>
-          <w:lang w:val="en-US"/>
-        </w:rPr>
-        <w:t>Calcium decay</w:t>
-      </w:r>
-      <w:r>
-        <w:rPr>
-          <w:lang w:val="en-US"/>
-        </w:rPr>
-        <w:t xml:space="preserve"> map as a </w:t>
+        <w:t xml:space="preserve">. “Save” button exports the Calcium decay map as a </w:t>
       </w:r>
       <w:proofErr w:type="spellStart"/>
       <w:r>
@@ -4178,7 +4119,6 @@
         </w:rPr>
       </w:pPr>
     </w:p>
-    <w:bookmarkEnd w:id="0"/>
     <w:p>
       <w:pPr>
         <w:keepNext/>
@@ -4263,25 +4203,7 @@
         <w:rPr>
           <w:lang w:val="en-US"/>
         </w:rPr>
-        <w:t>4</w:t>
-      </w:r>
-      <w:r>
-        <w:rPr>
-          <w:lang w:val="en-US"/>
-        </w:rPr>
-        <w:t xml:space="preserve">. </w:t>
-      </w:r>
-      <w:r>
-        <w:rPr>
-          <w:lang w:val="en-US"/>
-        </w:rPr>
-        <w:t xml:space="preserve">Calcium decay </w:t>
-      </w:r>
-      <w:r>
-        <w:rPr>
-          <w:lang w:val="en-US"/>
-        </w:rPr>
-        <w:t>map.</w:t>
+        <w:t>4. Calcium decay map.</w:t>
       </w:r>
     </w:p>
     <w:p>
@@ -4754,6 +4676,7 @@
           <w:rFonts w:ascii="Courier New" w:hAnsi="Courier New" w:cs="Courier New"/>
           <w:sz w:val="24"/>
           <w:szCs w:val="24"/>
+          <w:lang w:val="en-US"/>
         </w:rPr>
       </w:pPr>
       <w:r>
@@ -4772,29 +4695,41 @@
           <w:color w:val="A020F0"/>
           <w:sz w:val="20"/>
           <w:szCs w:val="20"/>
-        </w:rPr>
-        <w:t>'</w:t>
-      </w:r>
-      <w:proofErr w:type="spellStart"/>
+          <w:lang w:val="en-US"/>
+        </w:rPr>
+        <w:t>'Position'</w:t>
+      </w:r>
+      <w:proofErr w:type="gramStart"/>
+      <w:r>
+        <w:rPr>
+          <w:rFonts w:ascii="Courier New" w:hAnsi="Courier New" w:cs="Courier New"/>
+          <w:color w:val="000000"/>
+          <w:sz w:val="20"/>
+          <w:szCs w:val="20"/>
+          <w:lang w:val="en-US"/>
+        </w:rPr>
+        <w:t>,[</w:t>
+      </w:r>
+      <w:proofErr w:type="gramEnd"/>
+      <w:r>
+        <w:rPr>
+          <w:rFonts w:ascii="Courier New" w:hAnsi="Courier New" w:cs="Courier New"/>
+          <w:color w:val="000000"/>
+          <w:sz w:val="20"/>
+          <w:szCs w:val="20"/>
+          <w:lang w:val="en-US"/>
+        </w:rPr>
+        <w:t xml:space="preserve">3 320 140 25], </w:t>
+      </w:r>
       <w:r>
         <w:rPr>
           <w:rFonts w:ascii="Courier New" w:hAnsi="Courier New" w:cs="Courier New"/>
           <w:color w:val="A020F0"/>
           <w:sz w:val="20"/>
           <w:szCs w:val="20"/>
-        </w:rPr>
-        <w:t>Position</w:t>
-      </w:r>
-      <w:proofErr w:type="spellEnd"/>
-      <w:proofErr w:type="gramStart"/>
-      <w:r>
-        <w:rPr>
-          <w:rFonts w:ascii="Courier New" w:hAnsi="Courier New" w:cs="Courier New"/>
-          <w:color w:val="A020F0"/>
-          <w:sz w:val="20"/>
-          <w:szCs w:val="20"/>
-        </w:rPr>
-        <w:t>'</w:t>
+          <w:lang w:val="en-US"/>
+        </w:rPr>
+        <w:t>'Callback'</w:t>
       </w:r>
       <w:r>
         <w:rPr>
@@ -4802,74 +4737,29 @@
           <w:color w:val="000000"/>
           <w:sz w:val="20"/>
           <w:szCs w:val="20"/>
-        </w:rPr>
-        <w:t>,[</w:t>
-      </w:r>
-      <w:proofErr w:type="gramEnd"/>
+          <w:lang w:val="en-US"/>
+        </w:rPr>
+        <w:t>,{@</w:t>
+      </w:r>
+      <w:proofErr w:type="spellStart"/>
       <w:r>
         <w:rPr>
           <w:rFonts w:ascii="Courier New" w:hAnsi="Courier New" w:cs="Courier New"/>
           <w:color w:val="000000"/>
           <w:sz w:val="20"/>
           <w:szCs w:val="20"/>
-        </w:rPr>
-        <w:t xml:space="preserve">3 320 140 25], </w:t>
-      </w:r>
-      <w:r>
-        <w:rPr>
-          <w:rFonts w:ascii="Courier New" w:hAnsi="Courier New" w:cs="Courier New"/>
-          <w:color w:val="A020F0"/>
-          <w:sz w:val="20"/>
-          <w:szCs w:val="20"/>
-        </w:rPr>
-        <w:t>'</w:t>
-      </w:r>
-      <w:proofErr w:type="spellStart"/>
-      <w:r>
-        <w:rPr>
-          <w:rFonts w:ascii="Courier New" w:hAnsi="Courier New" w:cs="Courier New"/>
-          <w:color w:val="A020F0"/>
-          <w:sz w:val="20"/>
-          <w:szCs w:val="20"/>
-        </w:rPr>
-        <w:t>Callback</w:t>
+          <w:lang w:val="en-US"/>
+        </w:rPr>
+        <w:t>mapPopUp_callback</w:t>
       </w:r>
       <w:proofErr w:type="spellEnd"/>
-      <w:r>
-        <w:rPr>
-          <w:rFonts w:ascii="Courier New" w:hAnsi="Courier New" w:cs="Courier New"/>
-          <w:color w:val="A020F0"/>
-          <w:sz w:val="20"/>
-          <w:szCs w:val="20"/>
-        </w:rPr>
-        <w:t>'</w:t>
-      </w:r>
       <w:r>
         <w:rPr>
           <w:rFonts w:ascii="Courier New" w:hAnsi="Courier New" w:cs="Courier New"/>
           <w:color w:val="000000"/>
           <w:sz w:val="20"/>
           <w:szCs w:val="20"/>
-        </w:rPr>
-        <w:t>,{@</w:t>
-      </w:r>
-      <w:proofErr w:type="spellStart"/>
-      <w:r>
-        <w:rPr>
-          <w:rFonts w:ascii="Courier New" w:hAnsi="Courier New" w:cs="Courier New"/>
-          <w:color w:val="000000"/>
-          <w:sz w:val="20"/>
-          <w:szCs w:val="20"/>
-        </w:rPr>
-        <w:t>mapPopUp_callback</w:t>
-      </w:r>
-      <w:proofErr w:type="spellEnd"/>
-      <w:r>
-        <w:rPr>
-          <w:rFonts w:ascii="Courier New" w:hAnsi="Courier New" w:cs="Courier New"/>
-          <w:color w:val="000000"/>
-          <w:sz w:val="20"/>
-          <w:szCs w:val="20"/>
+          <w:lang w:val="en-US"/>
         </w:rPr>
         <w:t>});</w:t>
       </w:r>
@@ -4884,6 +4774,7 @@
           <w:rFonts w:ascii="Courier New" w:hAnsi="Courier New" w:cs="Courier New"/>
           <w:sz w:val="24"/>
           <w:szCs w:val="24"/>
+          <w:lang w:val="en-US"/>
         </w:rPr>
       </w:pPr>
     </w:p>

</xml_diff>

<commit_message>
fix for signal waves
1) signal waves are redrawn correctly
2) new pics in manual
</commit_message>
<xml_diff>
--- a/rhythm_GUI_manual.docx
+++ b/rhythm_GUI_manual.docx
@@ -16,8 +16,6 @@
         </w:rPr>
         <w:t>Rhythm 1.2</w:t>
       </w:r>
-      <w:bookmarkStart w:id="0" w:name="_GoBack"/>
-      <w:bookmarkEnd w:id="0"/>
       <w:r>
         <w:rPr>
           <w:lang w:val="en-US"/>
@@ -589,18 +587,136 @@
           <w:lang w:val="en-US"/>
         </w:rPr>
         <w:pict>
-          <v:shape id="_x0000_i1027" type="#_x0000_t75" style="width:134.25pt;height:230.25pt">
-            <v:imagedata r:id="rId7" o:title="condition_parameters"/>
+          <v:shape id="_x0000_i1028" type="#_x0000_t75" style="width:134.25pt;height:229.5pt">
+            <v:imagedata r:id="rId7" o:title="CV map" cropbottom="1466f"/>
           </v:shape>
         </w:pict>
       </w:r>
-      <w:r>
-        <w:rPr>
-          <w:lang w:val="en-US"/>
-        </w:rPr>
+    </w:p>
+    <w:p>
+      <w:pPr>
+        <w:jc w:val="center"/>
+        <w:rPr>
+          <w:lang w:val="en-US"/>
+        </w:rPr>
+      </w:pPr>
+      <w:r>
+        <w:rPr>
+          <w:lang w:val="en-US"/>
+        </w:rPr>
+        <w:t>Figure 2. Examples of “Analyze Data” menu.</w:t>
+      </w:r>
+    </w:p>
+    <w:p>
+      <w:pPr>
+        <w:pStyle w:val="1"/>
+        <w:rPr>
+          <w:lang w:val="en-US"/>
+        </w:rPr>
+      </w:pPr>
+      <w:r>
+        <w:rPr>
+          <w:lang w:val="en-US"/>
+        </w:rPr>
+        <w:t>Movie screens</w:t>
+      </w:r>
+    </w:p>
+    <w:p>
+      <w:pPr>
+        <w:rPr>
+          <w:lang w:val="en-US"/>
+        </w:rPr>
+      </w:pPr>
+      <w:r>
+        <w:rPr>
+          <w:lang w:val="en-US"/>
+        </w:rPr>
+        <w:t xml:space="preserve">Four movie screens allow to upload several experiments independently. One can select a screen by a single-click. The selected screen has red boundaries. Double click may be used to zoom in the selected screen.  </w:t>
+      </w:r>
+    </w:p>
+    <w:p>
+      <w:pPr>
+        <w:rPr>
+          <w:lang w:val="en-US"/>
+        </w:rPr>
+      </w:pPr>
+      <w:r>
+        <w:rPr>
+          <w:lang w:val="en-US"/>
+        </w:rPr>
+        <w:t>Note that different experiments may contain different camera frames number, but all loaded data must have a common frame rate.</w:t>
+      </w:r>
+    </w:p>
+    <w:p>
+      <w:pPr>
+        <w:rPr>
+          <w:lang w:val="en-US"/>
+        </w:rPr>
+      </w:pPr>
+      <w:r>
+        <w:rPr>
+          <w:lang w:val="en-US"/>
+        </w:rPr>
+        <w:t xml:space="preserve">Once any data is loaded, buttons Play Movie, Stop Movie, Display Wave and Export Movie become unfrozen. Play movie and Stop Movie is used to play signal data with the respect to time. Time is shown on the movie slider. </w:t>
+      </w:r>
+    </w:p>
+    <w:p>
+      <w:pPr>
+        <w:rPr>
+          <w:lang w:val="en-US"/>
+        </w:rPr>
+      </w:pPr>
+      <w:r>
+        <w:rPr>
+          <w:lang w:val="en-US"/>
+        </w:rPr>
+        <w:t>Use “Display Wave” button to set marker on desirable point of loaded data. You can set up to 5 different markers. After setting 5 markers, new Display Wave calls will overwrite old markers.</w:t>
+      </w:r>
+      <w:r>
+        <w:rPr>
+          <w:lang w:val="en-US"/>
+        </w:rPr>
+        <w:t xml:space="preserve"> Each movie screen contains its own markers. Figure 3 sh</w:t>
+      </w:r>
+      <w:r>
+        <w:rPr>
+          <w:lang w:val="en-US"/>
+        </w:rPr>
+        <w:t>ows two datasets with 2</w:t>
+      </w:r>
+      <w:r>
+        <w:rPr>
+          <w:lang w:val="en-US"/>
+        </w:rPr>
+        <w:t xml:space="preserve"> and 4 markers correspondingly. Signals waves are shown for a selected movie screen. </w:t>
+      </w:r>
+      <w:r>
+        <w:rPr>
+          <w:lang w:val="en-US"/>
+        </w:rPr>
+        <w:t xml:space="preserve">Markers can be grabbed by single-click and dragged to different position </w:t>
+      </w:r>
+      <w:r>
+        <w:rPr>
+          <w:lang w:val="en-US"/>
+        </w:rPr>
+        <w:t>of its movie screen.</w:t>
+      </w:r>
+    </w:p>
+    <w:p>
+      <w:pPr>
+        <w:rPr>
+          <w:lang w:val="en-US"/>
+        </w:rPr>
+      </w:pPr>
+      <w:r>
+        <w:rPr>
+          <w:lang w:val="en-US"/>
+        </w:rPr>
+        <w:lastRenderedPageBreak/>
         <w:pict>
-          <v:shape id="_x0000_i1028" type="#_x0000_t75" style="width:134.25pt;height:229.5pt">
-            <v:imagedata r:id="rId8" o:title="CV map" cropbottom="1466f"/>
+          <v:shape id="_x0000_i1038" type="#_x0000_t75" style="width:467.25pt;height:225pt">
+            <v:imagedata r:id="rId8" o:title="markers-filtered"/>
           </v:shape>
         </w:pict>
       </w:r>
@@ -616,107 +732,127 @@
         <w:rPr>
           <w:lang w:val="en-US"/>
         </w:rPr>
-        <w:t>Figure 2. Examples of “Analyze Data” menu.</w:t>
-      </w:r>
-    </w:p>
-    <w:p>
-      <w:pPr>
-        <w:pStyle w:val="1"/>
-        <w:rPr>
-          <w:lang w:val="en-US"/>
-        </w:rPr>
-      </w:pPr>
-      <w:r>
-        <w:rPr>
-          <w:lang w:val="en-US"/>
-        </w:rPr>
-        <w:t>Movie screens</w:t>
-      </w:r>
-    </w:p>
-    <w:p>
-      <w:pPr>
-        <w:rPr>
-          <w:lang w:val="en-US"/>
-        </w:rPr>
-      </w:pPr>
-      <w:r>
-        <w:rPr>
-          <w:lang w:val="en-US"/>
-        </w:rPr>
-        <w:t xml:space="preserve">Four movie screens allow to upload several experiments independently. One can select a screen by a single-click. The selected screen has red boundaries. Double click may be used to zoom in the selected screen.  </w:t>
-      </w:r>
-    </w:p>
-    <w:p>
-      <w:pPr>
-        <w:rPr>
-          <w:lang w:val="en-US"/>
-        </w:rPr>
-      </w:pPr>
-      <w:r>
-        <w:rPr>
-          <w:lang w:val="en-US"/>
-        </w:rPr>
-        <w:t>Note that different experiments may contain different camera frames number, but all loaded data must have a common frame rate.</w:t>
-      </w:r>
-    </w:p>
-    <w:p>
-      <w:pPr>
-        <w:rPr>
-          <w:lang w:val="en-US"/>
-        </w:rPr>
-      </w:pPr>
-      <w:r>
-        <w:rPr>
-          <w:lang w:val="en-US"/>
-        </w:rPr>
-        <w:t xml:space="preserve">Once any data is loaded, buttons Play Movie, Stop Movie, Display Wave and Export Movie become unfrozen. Play movie and Stop Movie is used to play signal data with the respect to time. Time is shown on the movie slider. </w:t>
-      </w:r>
-    </w:p>
-    <w:p>
-      <w:pPr>
-        <w:rPr>
-          <w:lang w:val="en-US"/>
-        </w:rPr>
-      </w:pPr>
-      <w:r>
-        <w:rPr>
-          <w:lang w:val="en-US"/>
-        </w:rPr>
-        <w:t>Use “Display Wave” button to set marker on desirable point of loaded data. You can set up to 5 different markers. After setting 5 markers, new Display Wave calls will overwrite old markers.</w:t>
-      </w:r>
-      <w:r>
-        <w:rPr>
-          <w:lang w:val="en-US"/>
-        </w:rPr>
-        <w:t xml:space="preserve"> Each movie screen contains its own markers. Figure 3 shows three datasets with 3, 2 and 4 markers correspondingly. Signals waves are shown for a selected movie screen. </w:t>
-      </w:r>
-      <w:r>
-        <w:rPr>
-          <w:lang w:val="en-US"/>
-        </w:rPr>
-        <w:t xml:space="preserve">Markers can be grabbed by single-click and dragged to different position </w:t>
-      </w:r>
-      <w:r>
-        <w:rPr>
-          <w:lang w:val="en-US"/>
-        </w:rPr>
-        <w:t>of its movie screen.</w:t>
-      </w:r>
-    </w:p>
-    <w:p>
-      <w:pPr>
-        <w:rPr>
-          <w:lang w:val="en-US"/>
-        </w:rPr>
-      </w:pPr>
-      <w:r>
-        <w:rPr>
-          <w:lang w:val="en-US"/>
-        </w:rPr>
-        <w:lastRenderedPageBreak/>
+        <w:t>Figure 3. Several markers are set on different screens. Signal waves in marker points are shown on the signal screens for selected screen.</w:t>
+      </w:r>
+    </w:p>
+    <w:p>
+      <w:pPr>
+        <w:pStyle w:val="a4"/>
+        <w:rPr>
+          <w:lang w:val="en-US"/>
+        </w:rPr>
+      </w:pPr>
+      <w:r>
+        <w:rPr>
+          <w:lang w:val="en-US"/>
+        </w:rPr>
+        <w:t>Screen synchronization</w:t>
+      </w:r>
+    </w:p>
+    <w:p>
+      <w:pPr>
+        <w:rPr>
+          <w:lang w:val="en-US"/>
+        </w:rPr>
+      </w:pPr>
+      <w:r>
+        <w:rPr>
+          <w:lang w:val="en-US"/>
+        </w:rPr>
+        <w:t>Several experiment files obtained with the same camera position may be synchronized. U</w:t>
+      </w:r>
+      <w:r>
+        <w:rPr>
+          <w:lang w:val="en-US"/>
+        </w:rPr>
+        <w:t>ser can synchronize uploaded data with setting checkboxes between</w:t>
+      </w:r>
+      <w:r>
+        <w:rPr>
+          <w:lang w:val="en-US"/>
+        </w:rPr>
+        <w:t xml:space="preserve"> the</w:t>
+      </w:r>
+      <w:r>
+        <w:rPr>
+          <w:lang w:val="en-US"/>
+        </w:rPr>
+        <w:t xml:space="preserve"> movi</w:t>
+      </w:r>
+      <w:r>
+        <w:rPr>
+          <w:lang w:val="en-US"/>
+        </w:rPr>
+        <w:t xml:space="preserve">e screens. </w:t>
+      </w:r>
+      <w:r>
+        <w:rPr>
+          <w:lang w:val="en-US"/>
+        </w:rPr>
+        <w:t xml:space="preserve">Once several movie screens are synchronized, they share group markers. Marker placed on one of synchronized screens, applied to all the screens from that group. </w:t>
+      </w:r>
+      <w:r>
+        <w:rPr>
+          <w:lang w:val="en-US"/>
+        </w:rPr>
+        <w:t>Group markers can be dragged to a different position as usual. Figure 4 shows two synchronized</w:t>
+      </w:r>
+      <w:r>
+        <w:rPr>
+          <w:lang w:val="en-US"/>
+        </w:rPr>
+        <w:t xml:space="preserve"> movie</w:t>
+      </w:r>
+      <w:r>
+        <w:rPr>
+          <w:lang w:val="en-US"/>
+        </w:rPr>
+        <w:t xml:space="preserve"> screens</w:t>
+      </w:r>
+      <w:r>
+        <w:rPr>
+          <w:lang w:val="en-US"/>
+        </w:rPr>
+        <w:t xml:space="preserve"> 1 and 2,</w:t>
+      </w:r>
+      <w:r>
+        <w:rPr>
+          <w:lang w:val="en-US"/>
+        </w:rPr>
+        <w:t xml:space="preserve"> and one separate screen</w:t>
+      </w:r>
+      <w:r>
+        <w:rPr>
+          <w:lang w:val="en-US"/>
+        </w:rPr>
+        <w:t xml:space="preserve"> 3</w:t>
+      </w:r>
+      <w:r>
+        <w:rPr>
+          <w:lang w:val="en-US"/>
+        </w:rPr>
+        <w:t>.</w:t>
+      </w:r>
+      <w:r>
+        <w:rPr>
+          <w:lang w:val="en-US"/>
+        </w:rPr>
+        <w:t xml:space="preserve"> Screens 1 and 2 have two group markers, while screen 3 has its own markers. Signal waves are drawn for a selected group of synchronized screens or for a selected screen if it is not in any synchronized group. </w:t>
+      </w:r>
+    </w:p>
+    <w:p>
+      <w:pPr>
+        <w:rPr>
+          <w:lang w:val="en-US"/>
+        </w:rPr>
+      </w:pPr>
+      <w:r>
+        <w:rPr>
+          <w:lang w:val="en-US"/>
+        </w:rPr>
         <w:pict>
-          <v:shape id="_x0000_i1029" type="#_x0000_t75" style="width:468pt;height:225.75pt">
-            <v:imagedata r:id="rId9" o:title="markers"/>
+          <v:shape id="_x0000_i1042" type="#_x0000_t75" style="width:467.25pt;height:222pt">
+            <v:imagedata r:id="rId9" o:title="sync_markers_filtered"/>
           </v:shape>
         </w:pict>
       </w:r>
@@ -732,40 +868,60 @@
         <w:rPr>
           <w:lang w:val="en-US"/>
         </w:rPr>
-        <w:t>Figure 3. Several markers are set on different screens. Signal waves in marker points are shown on the signal screens for selected screen.</w:t>
-      </w:r>
-    </w:p>
-    <w:p>
-      <w:pPr>
-        <w:pStyle w:val="a4"/>
-        <w:rPr>
-          <w:lang w:val="en-US"/>
-        </w:rPr>
-      </w:pPr>
-      <w:r>
-        <w:rPr>
-          <w:lang w:val="en-US"/>
-        </w:rPr>
-        <w:t>Screen synchronization</w:t>
-      </w:r>
-    </w:p>
-    <w:p>
-      <w:pPr>
-        <w:rPr>
-          <w:lang w:val="en-US"/>
-        </w:rPr>
-      </w:pPr>
-      <w:r>
-        <w:rPr>
-          <w:lang w:val="en-US"/>
-        </w:rPr>
-        <w:t>Several experiment files obtained with the same camera position may be synchronized. U</w:t>
-      </w:r>
-      <w:r>
-        <w:rPr>
-          <w:lang w:val="en-US"/>
-        </w:rPr>
-        <w:t>ser can synchronize uploaded data with setting checkboxes between</w:t>
+        <w:t>Figure 4. Example of the two synchronized movie screens and one screen with no group. Signals on the right are shown for</w:t>
+      </w:r>
+      <w:r>
+        <w:rPr>
+          <w:lang w:val="en-US"/>
+        </w:rPr>
+        <w:t xml:space="preserve"> the screen group, that contains the selected screen.</w:t>
+      </w:r>
+    </w:p>
+    <w:p>
+      <w:pPr>
+        <w:pStyle w:val="1"/>
+        <w:rPr>
+          <w:lang w:val="en-US"/>
+        </w:rPr>
+      </w:pPr>
+      <w:r>
+        <w:rPr>
+          <w:lang w:val="en-US"/>
+        </w:rPr>
+        <w:t xml:space="preserve">Signal </w:t>
+      </w:r>
+      <w:r>
+        <w:rPr>
+          <w:lang w:val="en-US"/>
+        </w:rPr>
+        <w:t>screens</w:t>
+      </w:r>
+    </w:p>
+    <w:p>
+      <w:pPr>
+        <w:rPr>
+          <w:lang w:val="en-US"/>
+        </w:rPr>
+      </w:pPr>
+      <w:r>
+        <w:rPr>
+          <w:lang w:val="en-US"/>
+        </w:rPr>
+        <w:t>Signal screens on the right show time-dependent signal waves, probed in the position of markers. Signal waves have the same colors as their markers.</w:t>
+      </w:r>
+    </w:p>
+    <w:p>
+      <w:pPr>
+        <w:rPr>
+          <w:lang w:val="en-US"/>
+        </w:rPr>
+      </w:pPr>
+      <w:r>
+        <w:rPr>
+          <w:lang w:val="en-US"/>
+        </w:rPr>
+        <w:lastRenderedPageBreak/>
+        <w:t>Signal screens display signal waves in two modes: waves of a signal screen and waves of all</w:t>
       </w:r>
       <w:r>
         <w:rPr>
@@ -777,82 +933,98 @@
         <w:rPr>
           <w:lang w:val="en-US"/>
         </w:rPr>
-        <w:t xml:space="preserve"> movi</w:t>
-      </w:r>
-      <w:r>
-        <w:rPr>
-          <w:lang w:val="en-US"/>
-        </w:rPr>
-        <w:t xml:space="preserve">e screens. </w:t>
-      </w:r>
-      <w:r>
-        <w:rPr>
-          <w:lang w:val="en-US"/>
-        </w:rPr>
-        <w:t xml:space="preserve">Once several movie screens are synchronized, they share group markers. Marker placed on one of synchronized screens, applied to all the screens from that group. </w:t>
-      </w:r>
-      <w:r>
-        <w:rPr>
-          <w:lang w:val="en-US"/>
-        </w:rPr>
-        <w:t>Group markers can be dragged to a different position as usual. Figure 4 shows two synchronized</w:t>
-      </w:r>
-      <w:r>
-        <w:rPr>
-          <w:lang w:val="en-US"/>
-        </w:rPr>
-        <w:t xml:space="preserve"> movie</w:t>
-      </w:r>
-      <w:r>
-        <w:rPr>
-          <w:lang w:val="en-US"/>
-        </w:rPr>
-        <w:t xml:space="preserve"> screens</w:t>
-      </w:r>
-      <w:r>
-        <w:rPr>
-          <w:lang w:val="en-US"/>
-        </w:rPr>
-        <w:t xml:space="preserve"> 1 and 2,</w:t>
-      </w:r>
-      <w:r>
-        <w:rPr>
-          <w:lang w:val="en-US"/>
-        </w:rPr>
-        <w:t xml:space="preserve"> and one separate screen</w:t>
-      </w:r>
-      <w:r>
-        <w:rPr>
-          <w:lang w:val="en-US"/>
-        </w:rPr>
-        <w:t xml:space="preserve"> 3</w:t>
-      </w:r>
-      <w:r>
-        <w:rPr>
-          <w:lang w:val="en-US"/>
-        </w:rPr>
-        <w:t>.</w:t>
-      </w:r>
-      <w:r>
-        <w:rPr>
-          <w:lang w:val="en-US"/>
-        </w:rPr>
-        <w:t xml:space="preserve"> Screens 1 and 2 have two group markers, while screen 3 has its own markers. Signal waves are drawn for a selected group of synchronized screens or for a selected screen if it is not in any synchronized group. </w:t>
-      </w:r>
-    </w:p>
-    <w:p>
-      <w:pPr>
-        <w:rPr>
-          <w:lang w:val="en-US"/>
-        </w:rPr>
-      </w:pPr>
-      <w:r>
-        <w:rPr>
-          <w:lang w:val="en-US"/>
+        <w:t xml:space="preserve"> screen</w:t>
+      </w:r>
+      <w:r>
+        <w:rPr>
+          <w:lang w:val="en-US"/>
+        </w:rPr>
+        <w:t>s</w:t>
+      </w:r>
+      <w:r>
+        <w:rPr>
+          <w:lang w:val="en-US"/>
+        </w:rPr>
+        <w:t xml:space="preserve"> in one</w:t>
+      </w:r>
+      <w:r>
+        <w:rPr>
+          <w:lang w:val="en-US"/>
+        </w:rPr>
+        <w:t xml:space="preserve"> synchronized</w:t>
+      </w:r>
+      <w:r>
+        <w:rPr>
+          <w:lang w:val="en-US"/>
+        </w:rPr>
+        <w:t xml:space="preserve"> group. In the first case (see figure 3) there are 5 signal screens for each marker. In the second case</w:t>
+      </w:r>
+      <w:r>
+        <w:rPr>
+          <w:lang w:val="en-US"/>
+        </w:rPr>
+        <w:t xml:space="preserve"> (see figure 4)</w:t>
+      </w:r>
+      <w:r>
+        <w:rPr>
+          <w:lang w:val="en-US"/>
+        </w:rPr>
+        <w:t xml:space="preserve"> there are 5 signal groups for each group marker. A signal group is a four signal screens for each movie screen. Since a number of screens in the group mode is large, one can use vertical slider to see all signals.</w:t>
+      </w:r>
+    </w:p>
+    <w:p>
+      <w:pPr>
+        <w:rPr>
+          <w:lang w:val="en-US"/>
+        </w:rPr>
+      </w:pPr>
+      <w:r>
+        <w:rPr>
+          <w:lang w:val="en-US"/>
+        </w:rPr>
+        <w:t xml:space="preserve">Red vertical line represents the current time. User can zoom in/out in time, specifying “Start Time” and “End time”. </w:t>
+      </w:r>
+      <w:r>
+        <w:rPr>
+          <w:lang w:val="en-US"/>
+        </w:rPr>
+        <w:t xml:space="preserve"> Note that start time is non-negative value. </w:t>
+      </w:r>
+    </w:p>
+    <w:p>
+      <w:pPr>
+        <w:rPr>
+          <w:noProof/>
+          <w:lang w:val="en-US"/>
+        </w:rPr>
+      </w:pPr>
+      <w:r>
+        <w:rPr>
+          <w:lang w:val="en-US"/>
+        </w:rPr>
+        <w:t>Button “Export OAPS” exports signal waves to a new window that can be used to save data as image. In synchronized movie screen mode, the new window organized as follows: columns stand for screens, rows for markers (see figure 5).</w:t>
+      </w:r>
+      <w:r>
+        <w:rPr>
+          <w:lang w:val="en-US"/>
+        </w:rPr>
+        <w:t xml:space="preserve"> </w:t>
+      </w:r>
+    </w:p>
+    <w:p>
+      <w:pPr>
+        <w:rPr>
+          <w:lang w:val="en-US"/>
+        </w:rPr>
+      </w:pPr>
+      <w:r>
+        <w:rPr>
+          <w:noProof/>
+          <w:lang w:eastAsia="ru-RU"/>
         </w:rPr>
         <w:pict>
-          <v:shape id="_x0000_i1030" type="#_x0000_t75" style="width:467.25pt;height:228pt">
-            <v:imagedata r:id="rId10" o:title="sync_markers"/>
+          <v:shape id="_x0000_i1043" type="#_x0000_t75" style="width:467.25pt;height:255.75pt">
+            <v:imagedata r:id="rId10" o:title="exportOAPs_filtered"/>
           </v:shape>
         </w:pict>
       </w:r>
@@ -868,201 +1040,19 @@
         <w:rPr>
           <w:lang w:val="en-US"/>
         </w:rPr>
-        <w:t>Figure 4. Example of the two synchronized movie screens and one screen with no group. Signals on the right are shown for</w:t>
-      </w:r>
-      <w:r>
-        <w:rPr>
-          <w:lang w:val="en-US"/>
-        </w:rPr>
-        <w:t xml:space="preserve"> the screen group, that contains the selected screen.</w:t>
-      </w:r>
-    </w:p>
-    <w:p>
-      <w:pPr>
-        <w:pStyle w:val="1"/>
-        <w:rPr>
-          <w:lang w:val="en-US"/>
-        </w:rPr>
-      </w:pPr>
-      <w:r>
-        <w:rPr>
-          <w:lang w:val="en-US"/>
-        </w:rPr>
-        <w:lastRenderedPageBreak/>
-        <w:t xml:space="preserve">Signal </w:t>
-      </w:r>
-      <w:r>
-        <w:rPr>
-          <w:lang w:val="en-US"/>
-        </w:rPr>
-        <w:t>screens</w:t>
-      </w:r>
-    </w:p>
-    <w:p>
-      <w:pPr>
-        <w:rPr>
-          <w:lang w:val="en-US"/>
-        </w:rPr>
-      </w:pPr>
-      <w:r>
-        <w:rPr>
-          <w:lang w:val="en-US"/>
-        </w:rPr>
-        <w:t>Signal screens on the right show time-dependent signal waves, probed in the position of markers. Signal waves have the same colors as their markers.</w:t>
-      </w:r>
-    </w:p>
-    <w:p>
-      <w:pPr>
-        <w:rPr>
-          <w:lang w:val="en-US"/>
-        </w:rPr>
-      </w:pPr>
-      <w:r>
-        <w:rPr>
-          <w:lang w:val="en-US"/>
-        </w:rPr>
-        <w:t>Signal screens display signal waves in two modes: waves of a signal screen and waves of all</w:t>
-      </w:r>
-      <w:r>
-        <w:rPr>
-          <w:lang w:val="en-US"/>
-        </w:rPr>
-        <w:t xml:space="preserve"> the</w:t>
-      </w:r>
-      <w:r>
-        <w:rPr>
-          <w:lang w:val="en-US"/>
-        </w:rPr>
-        <w:t xml:space="preserve"> screen</w:t>
-      </w:r>
-      <w:r>
-        <w:rPr>
-          <w:lang w:val="en-US"/>
-        </w:rPr>
-        <w:t>s</w:t>
-      </w:r>
-      <w:r>
-        <w:rPr>
-          <w:lang w:val="en-US"/>
-        </w:rPr>
-        <w:t xml:space="preserve"> in one</w:t>
-      </w:r>
-      <w:r>
-        <w:rPr>
-          <w:lang w:val="en-US"/>
-        </w:rPr>
-        <w:t xml:space="preserve"> synchronized</w:t>
-      </w:r>
-      <w:r>
-        <w:rPr>
-          <w:lang w:val="en-US"/>
-        </w:rPr>
-        <w:t xml:space="preserve"> group. In the first case (see figure 3) there are 5 signal screens for each marker. In the second case</w:t>
-      </w:r>
-      <w:r>
-        <w:rPr>
-          <w:lang w:val="en-US"/>
-        </w:rPr>
-        <w:t xml:space="preserve"> (see figure 4)</w:t>
-      </w:r>
-      <w:r>
-        <w:rPr>
-          <w:lang w:val="en-US"/>
-        </w:rPr>
-        <w:t xml:space="preserve"> there are 5 signal groups for each group marker. A signal group is a four signal screens for each movie screen. Since a number of screens in the group mode is large, one can use vertical slider to see all signals.</w:t>
-      </w:r>
-    </w:p>
-    <w:p>
-      <w:pPr>
-        <w:rPr>
-          <w:lang w:val="en-US"/>
-        </w:rPr>
-      </w:pPr>
-      <w:r>
-        <w:rPr>
-          <w:lang w:val="en-US"/>
-        </w:rPr>
-        <w:t xml:space="preserve">Red vertical line represents the current time. User can zoom in/out in time, specifying “Start Time” and “End time”. </w:t>
-      </w:r>
-      <w:r>
-        <w:rPr>
-          <w:lang w:val="en-US"/>
-        </w:rPr>
-        <w:t xml:space="preserve"> Note that start time is non-negative value. </w:t>
-      </w:r>
-    </w:p>
-    <w:p>
-      <w:pPr>
-        <w:rPr>
-          <w:noProof/>
-          <w:lang w:val="en-US"/>
-        </w:rPr>
-      </w:pPr>
-      <w:r>
-        <w:rPr>
-          <w:lang w:val="en-US"/>
-        </w:rPr>
-        <w:t>Button “Export OAPS” exports signal waves to a new window that can be used to save data as image. In synchronized movie screen mode, the new window organized as follows: columns stand for screens, rows for markers (see figure 5).</w:t>
-      </w:r>
-      <w:r>
-        <w:rPr>
-          <w:lang w:val="en-US"/>
-        </w:rPr>
-        <w:t xml:space="preserve"> </w:t>
-      </w:r>
-    </w:p>
-    <w:p>
-      <w:pPr>
-        <w:rPr>
-          <w:lang w:val="en-US"/>
-        </w:rPr>
-      </w:pPr>
-      <w:r>
-        <w:rPr>
-          <w:noProof/>
-          <w:lang w:eastAsia="ru-RU"/>
-        </w:rPr>
-        <w:drawing>
-          <wp:inline distT="0" distB="0" distL="0" distR="0">
-            <wp:extent cx="5940425" cy="2754630"/>
-            <wp:effectExtent l="0" t="0" r="3175" b="7620"/>
-            <wp:docPr id="8" name="Picture 8"/>
-            <wp:cNvGraphicFramePr>
-              <a:graphicFrameLocks xmlns:a="http://schemas.openxmlformats.org/drawingml/2006/main" noChangeAspect="1"/>
-            </wp:cNvGraphicFramePr>
-            <a:graphic xmlns:a="http://schemas.openxmlformats.org/drawingml/2006/main">
-              <a:graphicData uri="http://schemas.openxmlformats.org/drawingml/2006/picture">
-                <pic:pic xmlns:pic="http://schemas.openxmlformats.org/drawingml/2006/picture">
-                  <pic:nvPicPr>
-                    <pic:cNvPr id="8" name="signal_waves.png"/>
-                    <pic:cNvPicPr/>
-                  </pic:nvPicPr>
-                  <pic:blipFill>
-                    <a:blip r:embed="rId11" cstate="print">
-                      <a:extLst>
-                        <a:ext uri="{28A0092B-C50C-407E-A947-70E740481C1C}">
-                          <a14:useLocalDpi xmlns:a14="http://schemas.microsoft.com/office/drawing/2010/main" val="0"/>
-                        </a:ext>
-                      </a:extLst>
-                    </a:blip>
-                    <a:stretch>
-                      <a:fillRect/>
-                    </a:stretch>
-                  </pic:blipFill>
-                  <pic:spPr>
-                    <a:xfrm>
-                      <a:off x="0" y="0"/>
-                      <a:ext cx="5940425" cy="2754630"/>
-                    </a:xfrm>
-                    <a:prstGeom prst="rect">
-                      <a:avLst/>
-                    </a:prstGeom>
-                  </pic:spPr>
-                </pic:pic>
-              </a:graphicData>
-            </a:graphic>
-          </wp:inline>
-        </w:drawing>
+        <w:t>Figure 5. E</w:t>
+      </w:r>
+      <w:r>
+        <w:rPr>
+          <w:lang w:val="en-US"/>
+        </w:rPr>
+        <w:t>xport OAPs window. Example for 2 linked movie screens with 3</w:t>
+      </w:r>
+      <w:r>
+        <w:rPr>
+          <w:lang w:val="en-US"/>
+        </w:rPr>
+        <w:t xml:space="preserve"> markers on them.</w:t>
       </w:r>
     </w:p>
     <w:p>
@@ -1072,20 +1062,8 @@
           <w:lang w:val="en-US"/>
         </w:rPr>
       </w:pPr>
-      <w:r>
-        <w:rPr>
-          <w:lang w:val="en-US"/>
-        </w:rPr>
-        <w:t>Figure 5. Export OAPs window. Example for 3 linked movie screens with 4 markers on them.</w:t>
-      </w:r>
-    </w:p>
-    <w:p>
-      <w:pPr>
-        <w:jc w:val="center"/>
-        <w:rPr>
-          <w:lang w:val="en-US"/>
-        </w:rPr>
-      </w:pPr>
+      <w:bookmarkStart w:id="0" w:name="_GoBack"/>
+      <w:bookmarkEnd w:id="0"/>
     </w:p>
     <w:p>
       <w:pPr>
@@ -1345,7 +1323,7 @@
                           </pic:cNvPicPr>
                         </pic:nvPicPr>
                         <pic:blipFill>
-                          <a:blip r:embed="rId12" cstate="print">
+                          <a:blip r:embed="rId11" cstate="print">
                             <a:extLst>
                               <a:ext uri="{28A0092B-C50C-407E-A947-70E740481C1C}">
                                 <a14:useLocalDpi xmlns:a14="http://schemas.microsoft.com/office/drawing/2010/main" val="0"/>
@@ -1398,7 +1376,7 @@
                           </pic:cNvPicPr>
                         </pic:nvPicPr>
                         <pic:blipFill>
-                          <a:blip r:embed="rId13" cstate="print">
+                          <a:blip r:embed="rId12" cstate="print">
                             <a:extLst>
                               <a:ext uri="{28A0092B-C50C-407E-A947-70E740481C1C}">
                                 <a14:useLocalDpi xmlns:a14="http://schemas.microsoft.com/office/drawing/2010/main" val="0"/>
@@ -4627,25 +4605,26 @@
           <w:rFonts w:ascii="Courier New" w:hAnsi="Courier New" w:cs="Courier New"/>
           <w:sz w:val="24"/>
           <w:szCs w:val="24"/>
-        </w:rPr>
-      </w:pPr>
-      <w:proofErr w:type="spellStart"/>
+          <w:lang w:val="en-US"/>
+        </w:rPr>
+      </w:pPr>
       <w:r>
         <w:rPr>
           <w:rFonts w:ascii="Courier New" w:hAnsi="Courier New" w:cs="Courier New"/>
           <w:color w:val="0000FF"/>
           <w:sz w:val="20"/>
           <w:szCs w:val="20"/>
+          <w:lang w:val="en-US"/>
         </w:rPr>
         <w:t>end</w:t>
       </w:r>
-      <w:proofErr w:type="spellEnd"/>
       <w:r>
         <w:rPr>
           <w:rFonts w:ascii="Courier New" w:hAnsi="Courier New" w:cs="Courier New"/>
           <w:color w:val="000000"/>
           <w:sz w:val="20"/>
           <w:szCs w:val="20"/>
+          <w:lang w:val="en-US"/>
         </w:rPr>
         <w:t xml:space="preserve"> </w:t>
       </w:r>

</xml_diff>

<commit_message>
some changes in the manual
</commit_message>
<xml_diff>
--- a/rhythm_GUI_manual.docx
+++ b/rhythm_GUI_manual.docx
@@ -1,10 +1,10 @@
 
 <file path=word/document.xml><?xml version="1.0" encoding="utf-8"?>
-<w:document xmlns:wpc="http://schemas.microsoft.com/office/word/2010/wordprocessingCanvas" xmlns:cx="http://schemas.microsoft.com/office/drawing/2014/chartex" xmlns:mc="http://schemas.openxmlformats.org/markup-compatibility/2006" xmlns:o="urn:schemas-microsoft-com:office:office" xmlns:r="http://schemas.openxmlformats.org/officeDocument/2006/relationships" xmlns:m="http://schemas.openxmlformats.org/officeDocument/2006/math" xmlns:v="urn:schemas-microsoft-com:vml" xmlns:wp14="http://schemas.microsoft.com/office/word/2010/wordprocessingDrawing" xmlns:wp="http://schemas.openxmlformats.org/drawingml/2006/wordprocessingDrawing" xmlns:w10="urn:schemas-microsoft-com:office:word" xmlns:w="http://schemas.openxmlformats.org/wordprocessingml/2006/main" xmlns:w14="http://schemas.microsoft.com/office/word/2010/wordml" xmlns:w15="http://schemas.microsoft.com/office/word/2012/wordml" xmlns:w16se="http://schemas.microsoft.com/office/word/2015/wordml/symex" xmlns:wpg="http://schemas.microsoft.com/office/word/2010/wordprocessingGroup" xmlns:wpi="http://schemas.microsoft.com/office/word/2010/wordprocessingInk" xmlns:wne="http://schemas.microsoft.com/office/word/2006/wordml" xmlns:wps="http://schemas.microsoft.com/office/word/2010/wordprocessingShape" mc:Ignorable="w14 w15 w16se wp14">
+<w:document xmlns:wpc="http://schemas.microsoft.com/office/word/2010/wordprocessingCanvas" xmlns:mc="http://schemas.openxmlformats.org/markup-compatibility/2006" xmlns:o="urn:schemas-microsoft-com:office:office" xmlns:r="http://schemas.openxmlformats.org/officeDocument/2006/relationships" xmlns:m="http://schemas.openxmlformats.org/officeDocument/2006/math" xmlns:v="urn:schemas-microsoft-com:vml" xmlns:wp14="http://schemas.microsoft.com/office/word/2010/wordprocessingDrawing" xmlns:wp="http://schemas.openxmlformats.org/drawingml/2006/wordprocessingDrawing" xmlns:w10="urn:schemas-microsoft-com:office:word" xmlns:w="http://schemas.openxmlformats.org/wordprocessingml/2006/main" xmlns:w14="http://schemas.microsoft.com/office/word/2010/wordml" xmlns:w15="http://schemas.microsoft.com/office/word/2012/wordml" xmlns:wpg="http://schemas.microsoft.com/office/word/2010/wordprocessingGroup" xmlns:wpi="http://schemas.microsoft.com/office/word/2010/wordprocessingInk" xmlns:wne="http://schemas.microsoft.com/office/word/2006/wordml" xmlns:wps="http://schemas.microsoft.com/office/word/2010/wordprocessingShape" mc:Ignorable="w14 w15 wp14">
   <w:body>
     <w:p>
       <w:pPr>
-        <w:pStyle w:val="a7"/>
+        <w:pStyle w:val="Title"/>
         <w:jc w:val="center"/>
         <w:rPr>
           <w:lang w:val="en-US"/>
@@ -25,7 +25,7 @@
     </w:p>
     <w:p>
       <w:pPr>
-        <w:pStyle w:val="a4"/>
+        <w:pStyle w:val="Subtitle"/>
         <w:jc w:val="center"/>
         <w:rPr>
           <w:lang w:val="en-US"/>
@@ -88,7 +88,7 @@
     </w:p>
     <w:p>
       <w:pPr>
-        <w:pStyle w:val="1"/>
+        <w:pStyle w:val="Heading1"/>
         <w:rPr>
           <w:lang w:val="en-US"/>
         </w:rPr>
@@ -313,7 +313,7 @@
     </w:p>
     <w:p>
       <w:pPr>
-        <w:pStyle w:val="1"/>
+        <w:pStyle w:val="Heading1"/>
         <w:rPr>
           <w:lang w:val="en-US"/>
         </w:rPr>
@@ -358,7 +358,7 @@
     </w:p>
     <w:p>
       <w:pPr>
-        <w:pStyle w:val="a3"/>
+        <w:pStyle w:val="ListParagraph"/>
         <w:numPr>
           <w:ilvl w:val="0"/>
           <w:numId w:val="1"/>
@@ -376,7 +376,7 @@
     </w:p>
     <w:p>
       <w:pPr>
-        <w:pStyle w:val="a3"/>
+        <w:pStyle w:val="ListParagraph"/>
         <w:numPr>
           <w:ilvl w:val="0"/>
           <w:numId w:val="1"/>
@@ -406,7 +406,7 @@
     </w:p>
     <w:p>
       <w:pPr>
-        <w:pStyle w:val="a3"/>
+        <w:pStyle w:val="ListParagraph"/>
         <w:numPr>
           <w:ilvl w:val="0"/>
           <w:numId w:val="1"/>
@@ -424,7 +424,7 @@
     </w:p>
     <w:p>
       <w:pPr>
-        <w:pStyle w:val="2"/>
+        <w:pStyle w:val="Heading2"/>
         <w:jc w:val="center"/>
         <w:rPr>
           <w:lang w:val="en-US"/>
@@ -454,7 +454,7 @@
             <v:path o:extrusionok="f" gradientshapeok="t" o:connecttype="rect"/>
             <o:lock v:ext="edit" aspectratio="t"/>
           </v:shapetype>
-          <v:shape id="_x0000_i1025" type="#_x0000_t75" style="width:467.25pt;height:249pt">
+          <v:shape id="_x0000_i1025" type="#_x0000_t75" style="width:467.35pt;height:249.15pt">
             <v:imagedata r:id="rId5" o:title="start window"/>
           </v:shape>
         </w:pict>
@@ -476,7 +476,7 @@
     </w:p>
     <w:p>
       <w:pPr>
-        <w:pStyle w:val="1"/>
+        <w:pStyle w:val="Heading1"/>
         <w:rPr>
           <w:lang w:val="en-US"/>
         </w:rPr>
@@ -490,41 +490,187 @@
     </w:p>
     <w:p>
       <w:pPr>
-        <w:rPr>
-          <w:lang w:val="en-US"/>
-        </w:rPr>
-      </w:pPr>
-      <w:r>
-        <w:rPr>
-          <w:lang w:val="en-US"/>
-        </w:rPr>
-        <w:t>Use button “Select Directory” on the top of toolbar menu to set path with your experimental data. You will see the list of available files in the current directory. Select an experiment and click “Load” to load experiment data and visualize it on the selected movie screen (with red boundaries).</w:t>
-      </w:r>
-      <w:r>
-        <w:rPr>
-          <w:lang w:val="en-US"/>
-        </w:rPr>
-        <w:t xml:space="preserve"> Reload data to any movie screen if it is necessary. </w:t>
-      </w:r>
-    </w:p>
-    <w:p>
-      <w:pPr>
-        <w:rPr>
-          <w:lang w:val="en-US"/>
-        </w:rPr>
-      </w:pPr>
-      <w:r>
-        <w:rPr>
-          <w:lang w:val="en-US"/>
-        </w:rPr>
-        <w:t xml:space="preserve">Menu “Analyze Data” on the bottom has popup menu containing add-ons for signal processing (Condition Parameters, Conduction Velocity, Activation Map, etc.). Once any data is loaded to movie screen(s) you can select signal processing method, that you interested in. After that you will see </w:t>
+        <w:jc w:val="both"/>
+        <w:rPr>
+          <w:lang w:val="en-US"/>
+        </w:rPr>
+      </w:pPr>
+      <w:r>
+        <w:rPr>
+          <w:lang w:val="en-US"/>
+        </w:rPr>
+        <w:t xml:space="preserve">Use button “Select Directory” on the top of toolbar menu to </w:t>
+      </w:r>
+      <w:r>
+        <w:rPr>
+          <w:lang w:val="en-US"/>
+        </w:rPr>
+        <w:t>select directory</w:t>
+      </w:r>
+      <w:r>
+        <w:rPr>
+          <w:lang w:val="en-US"/>
+        </w:rPr>
+        <w:t xml:space="preserve"> with experimental data. You will see the list of available files in </w:t>
+      </w:r>
+      <w:r>
+        <w:rPr>
+          <w:lang w:val="en-US"/>
+        </w:rPr>
+        <w:t>the current directory. Select a</w:t>
+      </w:r>
+      <w:r>
+        <w:rPr>
+          <w:lang w:val="en-US"/>
+        </w:rPr>
+        <w:t xml:space="preserve"> </w:t>
+      </w:r>
+      <w:r>
+        <w:rPr>
+          <w:lang w:val="en-US"/>
+        </w:rPr>
+        <w:t>file</w:t>
+      </w:r>
+      <w:r>
+        <w:rPr>
+          <w:lang w:val="en-US"/>
+        </w:rPr>
+        <w:t xml:space="preserve"> and click “Load” to load experiment</w:t>
+      </w:r>
+      <w:r>
+        <w:rPr>
+          <w:lang w:val="en-US"/>
+        </w:rPr>
+        <w:t>al</w:t>
+      </w:r>
+      <w:r>
+        <w:rPr>
+          <w:lang w:val="en-US"/>
+        </w:rPr>
+        <w:t xml:space="preserve"> data and visualize it on the selected movie screen (</w:t>
+      </w:r>
+      <w:r>
+        <w:rPr>
+          <w:lang w:val="en-US"/>
+        </w:rPr>
+        <w:t>marked by</w:t>
+      </w:r>
+      <w:r>
+        <w:rPr>
+          <w:lang w:val="en-US"/>
+        </w:rPr>
+        <w:t xml:space="preserve"> red boundaries).</w:t>
+      </w:r>
+      <w:r>
+        <w:rPr>
+          <w:lang w:val="en-US"/>
+        </w:rPr>
+        <w:t xml:space="preserve"> </w:t>
+      </w:r>
+      <w:r>
+        <w:rPr>
+          <w:lang w:val="en-US"/>
+        </w:rPr>
+        <w:t>L</w:t>
+      </w:r>
+      <w:r>
+        <w:rPr>
+          <w:lang w:val="en-US"/>
+        </w:rPr>
+        <w:t xml:space="preserve">oad </w:t>
+      </w:r>
+      <w:r>
+        <w:rPr>
+          <w:lang w:val="en-US"/>
+        </w:rPr>
+        <w:t xml:space="preserve">different </w:t>
+      </w:r>
+      <w:r>
+        <w:rPr>
+          <w:lang w:val="en-US"/>
+        </w:rPr>
+        <w:t xml:space="preserve">data </w:t>
+      </w:r>
+      <w:r>
+        <w:rPr>
+          <w:lang w:val="en-US"/>
+        </w:rPr>
+        <w:t xml:space="preserve">file </w:t>
+      </w:r>
+      <w:r>
+        <w:rPr>
+          <w:lang w:val="en-US"/>
+        </w:rPr>
+        <w:t xml:space="preserve">to </w:t>
+      </w:r>
+      <w:r>
+        <w:rPr>
+          <w:lang w:val="en-US"/>
+        </w:rPr>
+        <w:t xml:space="preserve">another </w:t>
+      </w:r>
+      <w:r>
+        <w:rPr>
+          <w:lang w:val="en-US"/>
+        </w:rPr>
+        <w:t xml:space="preserve">movie screen if necessary. </w:t>
+      </w:r>
+    </w:p>
+    <w:p>
+      <w:pPr>
+        <w:jc w:val="both"/>
+        <w:rPr>
+          <w:lang w:val="en-US"/>
+        </w:rPr>
+      </w:pPr>
+      <w:r>
+        <w:rPr>
+          <w:lang w:val="en-US"/>
+        </w:rPr>
+        <w:t xml:space="preserve">Menu “Analyze Data” on the bottom has popup menu containing </w:t>
+      </w:r>
+      <w:r>
+        <w:rPr>
+          <w:lang w:val="en-US"/>
+        </w:rPr>
+        <w:t>several functions</w:t>
+      </w:r>
+      <w:r>
+        <w:rPr>
+          <w:lang w:val="en-US"/>
+        </w:rPr>
+        <w:t xml:space="preserve"> for signal processing (Condition Parameters, Conduction Velocity, Activation Map, etc.). Once data is loaded to movie screen(s) you can select signal processing </w:t>
+      </w:r>
+      <w:r>
+        <w:rPr>
+          <w:lang w:val="en-US"/>
+        </w:rPr>
+        <w:t>function</w:t>
+      </w:r>
+      <w:r>
+        <w:rPr>
+          <w:lang w:val="en-US"/>
+        </w:rPr>
+        <w:t>, that you</w:t>
+      </w:r>
+      <w:r>
+        <w:rPr>
+          <w:lang w:val="en-US"/>
+        </w:rPr>
+        <w:t xml:space="preserve"> are</w:t>
+      </w:r>
+      <w:r>
+        <w:rPr>
+          <w:lang w:val="en-US"/>
+        </w:rPr>
+        <w:t xml:space="preserve"> interested in. After that you will see parameters </w:t>
       </w:r>
       <w:r>
         <w:rPr>
           <w:lang w:val="en-US"/>
         </w:rPr>
         <w:lastRenderedPageBreak/>
-        <w:t>parameters for selected processing method. See several examples on fig</w:t>
+        <w:t>for selected processing method. See several examples on fig</w:t>
       </w:r>
       <w:r>
         <w:rPr>
@@ -548,7 +694,55 @@
         <w:rPr>
           <w:lang w:val="en-US"/>
         </w:rPr>
-        <w:t xml:space="preserve"> “Save” icon allows user to export analysis result as a </w:t>
+        <w:t xml:space="preserve"> “Save” </w:t>
+      </w:r>
+      <w:r>
+        <w:rPr>
+          <w:lang w:val="en-US"/>
+        </w:rPr>
+        <w:t>button</w:t>
+      </w:r>
+      <w:r>
+        <w:rPr>
+          <w:lang w:val="en-US"/>
+        </w:rPr>
+        <w:t xml:space="preserve"> </w:t>
+      </w:r>
+      <w:r>
+        <w:rPr>
+          <w:lang w:val="en-US"/>
+        </w:rPr>
+        <w:t xml:space="preserve">(diskette icon) </w:t>
+      </w:r>
+      <w:r>
+        <w:rPr>
+          <w:lang w:val="en-US"/>
+        </w:rPr>
+        <w:t xml:space="preserve">allows user to export </w:t>
+      </w:r>
+      <w:r>
+        <w:rPr>
+          <w:lang w:val="en-US"/>
+        </w:rPr>
+        <w:t>signal processing</w:t>
+      </w:r>
+      <w:r>
+        <w:rPr>
+          <w:lang w:val="en-US"/>
+        </w:rPr>
+        <w:t xml:space="preserve"> result</w:t>
+      </w:r>
+      <w:r>
+        <w:rPr>
+          <w:lang w:val="en-US"/>
+        </w:rPr>
+        <w:t>s</w:t>
+      </w:r>
+      <w:r>
+        <w:rPr>
+          <w:lang w:val="en-US"/>
+        </w:rPr>
+        <w:t xml:space="preserve"> as a </w:t>
       </w:r>
       <w:proofErr w:type="spellStart"/>
       <w:r>
@@ -577,7 +771,7 @@
           <w:lang w:val="en-US"/>
         </w:rPr>
         <w:pict>
-          <v:shape id="_x0000_i1026" type="#_x0000_t75" style="width:131.25pt;height:233.25pt">
+          <v:shape id="_x0000_i1026" type="#_x0000_t75" style="width:131.2pt;height:233.25pt">
             <v:imagedata r:id="rId6" o:title="activation_map"/>
           </v:shape>
         </w:pict>
@@ -587,7 +781,7 @@
           <w:lang w:val="en-US"/>
         </w:rPr>
         <w:pict>
-          <v:shape id="_x0000_i1028" type="#_x0000_t75" style="width:134.25pt;height:229.5pt">
+          <v:shape id="_x0000_i1027" type="#_x0000_t75" style="width:134.3pt;height:229.25pt">
             <v:imagedata r:id="rId7" o:title="CV map" cropbottom="1466f"/>
           </v:shape>
         </w:pict>
@@ -609,7 +803,7 @@
     </w:p>
     <w:p>
       <w:pPr>
-        <w:pStyle w:val="1"/>
+        <w:pStyle w:val="Heading1"/>
         <w:rPr>
           <w:lang w:val="en-US"/>
         </w:rPr>
@@ -631,52 +825,339 @@
         <w:rPr>
           <w:lang w:val="en-US"/>
         </w:rPr>
-        <w:t xml:space="preserve">Four movie screens allow to upload several experiments independently. One can select a screen by a single-click. The selected screen has red boundaries. Double click may be used to zoom in the selected screen.  </w:t>
-      </w:r>
-    </w:p>
-    <w:p>
-      <w:pPr>
-        <w:rPr>
-          <w:lang w:val="en-US"/>
-        </w:rPr>
-      </w:pPr>
-      <w:r>
-        <w:rPr>
-          <w:lang w:val="en-US"/>
-        </w:rPr>
-        <w:t>Note that different experiments may contain different camera frames number, but all loaded data must have a common frame rate.</w:t>
-      </w:r>
-    </w:p>
-    <w:p>
-      <w:pPr>
-        <w:rPr>
-          <w:lang w:val="en-US"/>
-        </w:rPr>
-      </w:pPr>
-      <w:r>
-        <w:rPr>
-          <w:lang w:val="en-US"/>
-        </w:rPr>
-        <w:t xml:space="preserve">Once any data is loaded, buttons Play Movie, Stop Movie, Display Wave and Export Movie become unfrozen. Play movie and Stop Movie is used to play signal data with the respect to time. Time is shown on the movie slider. </w:t>
-      </w:r>
-    </w:p>
-    <w:p>
-      <w:pPr>
-        <w:rPr>
-          <w:lang w:val="en-US"/>
-        </w:rPr>
-      </w:pPr>
-      <w:r>
-        <w:rPr>
-          <w:lang w:val="en-US"/>
-        </w:rPr>
-        <w:t>Use “Display Wave” button to set marker on desirable point of loaded data. You can set up to 5 different markers. After setting 5 markers, new Display Wave calls will overwrite old markers.</w:t>
-      </w:r>
-      <w:r>
-        <w:rPr>
-          <w:lang w:val="en-US"/>
-        </w:rPr>
-        <w:t xml:space="preserve"> Each movie screen contains its own markers. Figure 3 sh</w:t>
+        <w:t>Four movie screens allow</w:t>
+      </w:r>
+      <w:r>
+        <w:rPr>
+          <w:lang w:val="en-US"/>
+        </w:rPr>
+        <w:t xml:space="preserve"> user to upload several data files</w:t>
+      </w:r>
+      <w:r>
+        <w:rPr>
+          <w:lang w:val="en-US"/>
+        </w:rPr>
+        <w:t xml:space="preserve"> independently</w:t>
+      </w:r>
+      <w:r>
+        <w:rPr>
+          <w:lang w:val="en-US"/>
+        </w:rPr>
+        <w:t xml:space="preserve"> (</w:t>
+      </w:r>
+      <w:proofErr w:type="gramStart"/>
+      <w:r>
+        <w:rPr>
+          <w:lang w:val="en-US"/>
+        </w:rPr>
+        <w:t>NB:</w:t>
+      </w:r>
+      <w:proofErr w:type="gramEnd"/>
+      <w:r>
+        <w:rPr>
+          <w:lang w:val="en-US"/>
+        </w:rPr>
+        <w:t xml:space="preserve"> all loaded data must have a common frame rate)</w:t>
+      </w:r>
+      <w:r>
+        <w:rPr>
+          <w:lang w:val="en-US"/>
+        </w:rPr>
+        <w:t xml:space="preserve">. </w:t>
+      </w:r>
+      <w:r>
+        <w:rPr>
+          <w:lang w:val="en-US"/>
+        </w:rPr>
+        <w:t>The selected screen has red boundaries. Single-click selects screen, double-</w:t>
+      </w:r>
+      <w:r>
+        <w:rPr>
+          <w:lang w:val="en-US"/>
+        </w:rPr>
+        <w:t>click zoom</w:t>
+      </w:r>
+      <w:r>
+        <w:rPr>
+          <w:lang w:val="en-US"/>
+        </w:rPr>
+        <w:t>s</w:t>
+      </w:r>
+      <w:r>
+        <w:rPr>
+          <w:lang w:val="en-US"/>
+        </w:rPr>
+        <w:t xml:space="preserve"> in the selected screen.  </w:t>
+      </w:r>
+    </w:p>
+    <w:p>
+      <w:pPr>
+        <w:jc w:val="both"/>
+        <w:rPr>
+          <w:lang w:val="en-US"/>
+        </w:rPr>
+      </w:pPr>
+      <w:r>
+        <w:rPr>
+          <w:lang w:val="en-US"/>
+        </w:rPr>
+        <w:t xml:space="preserve">Once data is loaded, buttons Play Movie, Stop Movie, Display Wave and Export Movie become </w:t>
+      </w:r>
+      <w:r>
+        <w:rPr>
+          <w:lang w:val="en-US"/>
+        </w:rPr>
+        <w:t>active</w:t>
+      </w:r>
+      <w:r>
+        <w:rPr>
+          <w:lang w:val="en-US"/>
+        </w:rPr>
+        <w:t xml:space="preserve">. “Play movie” and “Stop Movie” buttons </w:t>
+      </w:r>
+      <w:proofErr w:type="gramStart"/>
+      <w:r>
+        <w:rPr>
+          <w:lang w:val="en-US"/>
+        </w:rPr>
+        <w:t>are</w:t>
+      </w:r>
+      <w:r>
+        <w:rPr>
+          <w:lang w:val="en-US"/>
+        </w:rPr>
+        <w:t xml:space="preserve"> used</w:t>
+      </w:r>
+      <w:proofErr w:type="gramEnd"/>
+      <w:r>
+        <w:rPr>
+          <w:lang w:val="en-US"/>
+        </w:rPr>
+        <w:t xml:space="preserve"> to </w:t>
+      </w:r>
+      <w:r>
+        <w:rPr>
+          <w:lang w:val="en-US"/>
+        </w:rPr>
+        <w:t xml:space="preserve">visualize </w:t>
+      </w:r>
+      <w:r>
+        <w:rPr>
+          <w:lang w:val="en-US"/>
+        </w:rPr>
+        <w:t>signals</w:t>
+      </w:r>
+      <w:r>
+        <w:rPr>
+          <w:lang w:val="en-US"/>
+        </w:rPr>
+        <w:t xml:space="preserve"> recorded by camera</w:t>
+      </w:r>
+      <w:r>
+        <w:rPr>
+          <w:lang w:val="en-US"/>
+        </w:rPr>
+        <w:t>. Slider below movie screens and the red sweep bar on signal screens show current time of the movie</w:t>
+      </w:r>
+      <w:r>
+        <w:rPr>
+          <w:lang w:val="en-US"/>
+        </w:rPr>
+        <w:t xml:space="preserve">. </w:t>
+      </w:r>
+    </w:p>
+    <w:p>
+      <w:pPr>
+        <w:jc w:val="both"/>
+        <w:rPr>
+          <w:lang w:val="en-US"/>
+        </w:rPr>
+      </w:pPr>
+      <w:r>
+        <w:rPr>
+          <w:lang w:val="en-US"/>
+        </w:rPr>
+        <w:t>Use “Display Wave” button to set marker on</w:t>
+      </w:r>
+      <w:r>
+        <w:rPr>
+          <w:lang w:val="en-US"/>
+        </w:rPr>
+        <w:t xml:space="preserve"> the</w:t>
+      </w:r>
+      <w:r>
+        <w:rPr>
+          <w:lang w:val="en-US"/>
+        </w:rPr>
+        <w:t xml:space="preserve"> desirable point of </w:t>
+      </w:r>
+      <w:r>
+        <w:rPr>
+          <w:lang w:val="en-US"/>
+        </w:rPr>
+        <w:t>a movie screen</w:t>
+      </w:r>
+      <w:r>
+        <w:rPr>
+          <w:lang w:val="en-US"/>
+        </w:rPr>
+        <w:t>.</w:t>
+      </w:r>
+      <w:r>
+        <w:rPr>
+          <w:lang w:val="en-US"/>
+        </w:rPr>
+        <w:t xml:space="preserve"> </w:t>
+      </w:r>
+      <w:r>
+        <w:rPr>
+          <w:lang w:val="en-US"/>
+        </w:rPr>
+        <w:t>The signal from selected</w:t>
+      </w:r>
+      <w:r>
+        <w:rPr>
+          <w:lang w:val="en-US"/>
+        </w:rPr>
+        <w:t xml:space="preserve"> point</w:t>
+      </w:r>
+      <w:r>
+        <w:rPr>
+          <w:lang w:val="en-US"/>
+        </w:rPr>
+        <w:t>s</w:t>
+      </w:r>
+      <w:r>
+        <w:rPr>
+          <w:lang w:val="en-US"/>
+        </w:rPr>
+        <w:t xml:space="preserve"> </w:t>
+      </w:r>
+      <w:r>
+        <w:rPr>
+          <w:lang w:val="en-US"/>
+        </w:rPr>
+        <w:t xml:space="preserve">are visualized </w:t>
+      </w:r>
+      <w:r>
+        <w:rPr>
+          <w:lang w:val="en-US"/>
+        </w:rPr>
+        <w:t>on the signal screen (right-hand-side of the interface, see below)</w:t>
+      </w:r>
+      <w:r>
+        <w:rPr>
+          <w:lang w:val="en-US"/>
+        </w:rPr>
+        <w:t xml:space="preserve">. You can set up to 5 different markers. After setting </w:t>
+      </w:r>
+      <w:proofErr w:type="gramStart"/>
+      <w:r>
+        <w:rPr>
+          <w:lang w:val="en-US"/>
+        </w:rPr>
+        <w:t>5</w:t>
+      </w:r>
+      <w:proofErr w:type="gramEnd"/>
+      <w:r>
+        <w:rPr>
+          <w:lang w:val="en-US"/>
+        </w:rPr>
+        <w:t xml:space="preserve"> markers, new Display Wave calls overwrite old markers.</w:t>
+      </w:r>
+      <w:r>
+        <w:rPr>
+          <w:lang w:val="en-US"/>
+        </w:rPr>
+        <w:t xml:space="preserve"> </w:t>
+      </w:r>
+      <w:r>
+        <w:rPr>
+          <w:lang w:val="en-US"/>
+        </w:rPr>
+        <w:t>You can use different set</w:t>
+      </w:r>
+      <w:r>
+        <w:rPr>
+          <w:lang w:val="en-US"/>
+        </w:rPr>
+        <w:t>s</w:t>
+      </w:r>
+      <w:r>
+        <w:rPr>
+          <w:lang w:val="en-US"/>
+        </w:rPr>
+        <w:t xml:space="preserve"> of markers for each screen</w:t>
+      </w:r>
+      <w:r>
+        <w:rPr>
+          <w:lang w:val="en-US"/>
+        </w:rPr>
+        <w:t xml:space="preserve">, </w:t>
+      </w:r>
+      <w:r>
+        <w:rPr>
+          <w:lang w:val="en-US"/>
+        </w:rPr>
+        <w:t xml:space="preserve">while only signals from the currently active screen </w:t>
+      </w:r>
+      <w:proofErr w:type="gramStart"/>
+      <w:r>
+        <w:rPr>
+          <w:lang w:val="en-US"/>
+        </w:rPr>
+        <w:t>are depicted</w:t>
+      </w:r>
+      <w:proofErr w:type="gramEnd"/>
+      <w:r>
+        <w:rPr>
+          <w:lang w:val="en-US"/>
+        </w:rPr>
+        <w:t xml:space="preserve"> on the signal screen</w:t>
+      </w:r>
+      <w:r>
+        <w:rPr>
+          <w:lang w:val="en-US"/>
+        </w:rPr>
+        <w:t>.</w:t>
+      </w:r>
+      <w:r>
+        <w:rPr>
+          <w:lang w:val="en-US"/>
+        </w:rPr>
+        <w:t xml:space="preserve"> Left-click on the movie screen to activate it.</w:t>
+      </w:r>
+      <w:r>
+        <w:rPr>
+          <w:lang w:val="en-US"/>
+        </w:rPr>
+        <w:t xml:space="preserve"> F</w:t>
+      </w:r>
+      <w:r>
+        <w:rPr>
+          <w:lang w:val="en-US"/>
+        </w:rPr>
+        <w:t>or example, f</w:t>
+      </w:r>
+      <w:r>
+        <w:rPr>
+          <w:lang w:val="en-US"/>
+        </w:rPr>
+        <w:t xml:space="preserve">igure </w:t>
+      </w:r>
+      <w:proofErr w:type="gramStart"/>
+      <w:r>
+        <w:rPr>
+          <w:lang w:val="en-US"/>
+        </w:rPr>
+        <w:t>3</w:t>
+      </w:r>
+      <w:proofErr w:type="gramEnd"/>
+      <w:r>
+        <w:rPr>
+          <w:lang w:val="en-US"/>
+        </w:rPr>
+        <w:t xml:space="preserve"> sh</w:t>
       </w:r>
       <w:r>
         <w:rPr>
@@ -688,19 +1169,45 @@
         <w:rPr>
           <w:lang w:val="en-US"/>
         </w:rPr>
-        <w:t xml:space="preserve"> and 4 markers correspondingly. Signals waves are shown for a selected movie screen. </w:t>
-      </w:r>
-      <w:r>
-        <w:rPr>
-          <w:lang w:val="en-US"/>
-        </w:rPr>
-        <w:t xml:space="preserve">Markers can be grabbed by single-click and dragged to different position </w:t>
-      </w:r>
-      <w:r>
-        <w:rPr>
-          <w:lang w:val="en-US"/>
-        </w:rPr>
-        <w:t>of its movie screen.</w:t>
+        <w:t xml:space="preserve"> and 4 markers correspondingly. </w:t>
+      </w:r>
+      <w:r>
+        <w:rPr>
+          <w:lang w:val="en-US"/>
+        </w:rPr>
+        <w:t xml:space="preserve">Markers </w:t>
+      </w:r>
+      <w:proofErr w:type="gramStart"/>
+      <w:r>
+        <w:rPr>
+          <w:lang w:val="en-US"/>
+        </w:rPr>
+        <w:t xml:space="preserve">can be grabbed by single-click and dragged to </w:t>
+      </w:r>
+      <w:r>
+        <w:rPr>
+          <w:lang w:val="en-US"/>
+        </w:rPr>
+        <w:t xml:space="preserve">a </w:t>
+      </w:r>
+      <w:r>
+        <w:rPr>
+          <w:lang w:val="en-US"/>
+        </w:rPr>
+        <w:t xml:space="preserve">different position </w:t>
+      </w:r>
+      <w:r>
+        <w:rPr>
+          <w:lang w:val="en-US"/>
+        </w:rPr>
+        <w:t>of its movie screen</w:t>
+      </w:r>
+      <w:proofErr w:type="gramEnd"/>
+      <w:r>
+        <w:rPr>
+          <w:lang w:val="en-US"/>
+        </w:rPr>
+        <w:t>.</w:t>
       </w:r>
     </w:p>
     <w:p>
@@ -715,7 +1222,7 @@
         </w:rPr>
         <w:lastRenderedPageBreak/>
         <w:pict>
-          <v:shape id="_x0000_i1038" type="#_x0000_t75" style="width:467.25pt;height:225pt">
+          <v:shape id="_x0000_i1028" type="#_x0000_t75" style="width:467.35pt;height:224.85pt">
             <v:imagedata r:id="rId8" o:title="markers-filtered"/>
           </v:shape>
         </w:pict>
@@ -737,7 +1244,7 @@
     </w:p>
     <w:p>
       <w:pPr>
-        <w:pStyle w:val="a4"/>
+        <w:pStyle w:val="Subtitle"/>
         <w:rPr>
           <w:lang w:val="en-US"/>
         </w:rPr>
@@ -751,21 +1258,72 @@
     </w:p>
     <w:p>
       <w:pPr>
-        <w:rPr>
-          <w:lang w:val="en-US"/>
-        </w:rPr>
-      </w:pPr>
-      <w:r>
-        <w:rPr>
-          <w:lang w:val="en-US"/>
-        </w:rPr>
-        <w:t>Several experiment files obtained with the same camera position may be synchronized. U</w:t>
-      </w:r>
-      <w:r>
-        <w:rPr>
-          <w:lang w:val="en-US"/>
-        </w:rPr>
-        <w:t>ser can synchronize uploaded data with setting checkboxes between</w:t>
+        <w:jc w:val="both"/>
+        <w:rPr>
+          <w:lang w:val="en-US"/>
+        </w:rPr>
+      </w:pPr>
+      <w:r>
+        <w:rPr>
+          <w:lang w:val="en-US"/>
+        </w:rPr>
+        <w:t xml:space="preserve">Several </w:t>
+      </w:r>
+      <w:r>
+        <w:rPr>
+          <w:lang w:val="en-US"/>
+        </w:rPr>
+        <w:t>data</w:t>
+      </w:r>
+      <w:r>
+        <w:rPr>
+          <w:lang w:val="en-US"/>
+        </w:rPr>
+        <w:t xml:space="preserve"> files obtained </w:t>
+      </w:r>
+      <w:r>
+        <w:rPr>
+          <w:lang w:val="en-US"/>
+        </w:rPr>
+        <w:t>from the same point of view</w:t>
+      </w:r>
+      <w:r>
+        <w:rPr>
+          <w:lang w:val="en-US"/>
+        </w:rPr>
+        <w:t xml:space="preserve"> </w:t>
+      </w:r>
+      <w:proofErr w:type="gramStart"/>
+      <w:r>
+        <w:rPr>
+          <w:lang w:val="en-US"/>
+        </w:rPr>
+        <w:t>may be synchronized</w:t>
+      </w:r>
+      <w:proofErr w:type="gramEnd"/>
+      <w:r>
+        <w:rPr>
+          <w:lang w:val="en-US"/>
+        </w:rPr>
+        <w:t>. U</w:t>
+      </w:r>
+      <w:r>
+        <w:rPr>
+          <w:lang w:val="en-US"/>
+        </w:rPr>
+        <w:t xml:space="preserve">ser can synchronize uploaded data </w:t>
+      </w:r>
+      <w:r>
+        <w:rPr>
+          <w:lang w:val="en-US"/>
+        </w:rPr>
+        <w:t>by</w:t>
+      </w:r>
+      <w:r>
+        <w:rPr>
+          <w:lang w:val="en-US"/>
+        </w:rPr>
+        <w:t xml:space="preserve"> setting checkboxes between</w:t>
       </w:r>
       <w:r>
         <w:rPr>
@@ -789,13 +1347,77 @@
         <w:rPr>
           <w:lang w:val="en-US"/>
         </w:rPr>
-        <w:t xml:space="preserve">Once several movie screens are synchronized, they share group markers. Marker placed on one of synchronized screens, applied to all the screens from that group. </w:t>
-      </w:r>
-      <w:r>
-        <w:rPr>
-          <w:lang w:val="en-US"/>
-        </w:rPr>
-        <w:t>Group markers can be dragged to a different position as usual. Figure 4 shows two synchronized</w:t>
+        <w:t xml:space="preserve">Once several movie screens </w:t>
+      </w:r>
+      <w:proofErr w:type="gramStart"/>
+      <w:r>
+        <w:rPr>
+          <w:lang w:val="en-US"/>
+        </w:rPr>
+        <w:t>are synchronized</w:t>
+      </w:r>
+      <w:proofErr w:type="gramEnd"/>
+      <w:r>
+        <w:rPr>
+          <w:lang w:val="en-US"/>
+        </w:rPr>
+        <w:t>, they share markers. Marker</w:t>
+      </w:r>
+      <w:r>
+        <w:rPr>
+          <w:lang w:val="en-US"/>
+        </w:rPr>
+        <w:t>,</w:t>
+      </w:r>
+      <w:r>
+        <w:rPr>
+          <w:lang w:val="en-US"/>
+        </w:rPr>
+        <w:t xml:space="preserve"> placed on one of synchronized screens, </w:t>
+      </w:r>
+      <w:proofErr w:type="gramStart"/>
+      <w:r>
+        <w:rPr>
+          <w:lang w:val="en-US"/>
+        </w:rPr>
+        <w:t xml:space="preserve">is </w:t>
+      </w:r>
+      <w:r>
+        <w:rPr>
+          <w:lang w:val="en-US"/>
+        </w:rPr>
+        <w:t>applied</w:t>
+      </w:r>
+      <w:proofErr w:type="gramEnd"/>
+      <w:r>
+        <w:rPr>
+          <w:lang w:val="en-US"/>
+        </w:rPr>
+        <w:t xml:space="preserve"> to all the screens from that group. </w:t>
+      </w:r>
+      <w:r>
+        <w:rPr>
+          <w:lang w:val="en-US"/>
+        </w:rPr>
+        <w:t>User</w:t>
+      </w:r>
+      <w:r>
+        <w:rPr>
+          <w:lang w:val="en-US"/>
+        </w:rPr>
+        <w:t xml:space="preserve"> can </w:t>
+      </w:r>
+      <w:r>
+        <w:rPr>
+          <w:lang w:val="en-US"/>
+        </w:rPr>
+        <w:t>drag group markers</w:t>
+      </w:r>
+      <w:r>
+        <w:rPr>
+          <w:lang w:val="en-US"/>
+        </w:rPr>
+        <w:t xml:space="preserve"> to a different position as usual. Figure 4 shows two synchronized</w:t>
       </w:r>
       <w:r>
         <w:rPr>
@@ -837,7 +1459,33 @@
         <w:rPr>
           <w:lang w:val="en-US"/>
         </w:rPr>
-        <w:t xml:space="preserve"> Screens 1 and 2 have two group markers, while screen 3 has its own markers. Signal waves are drawn for a selected group of synchronized screens or for a selected screen if it is not in any synchronized group. </w:t>
+        <w:t xml:space="preserve"> Screens 1 and 2 have two group markers, while screen 3 has its own </w:t>
+      </w:r>
+      <w:r>
+        <w:rPr>
+          <w:lang w:val="en-US"/>
+        </w:rPr>
+        <w:t xml:space="preserve">set of </w:t>
+      </w:r>
+      <w:r>
+        <w:rPr>
+          <w:lang w:val="en-US"/>
+        </w:rPr>
+        <w:t xml:space="preserve">markers. Signal waves </w:t>
+      </w:r>
+      <w:proofErr w:type="gramStart"/>
+      <w:r>
+        <w:rPr>
+          <w:lang w:val="en-US"/>
+        </w:rPr>
+        <w:t>are drawn</w:t>
+      </w:r>
+      <w:proofErr w:type="gramEnd"/>
+      <w:r>
+        <w:rPr>
+          <w:lang w:val="en-US"/>
+        </w:rPr>
+        <w:t xml:space="preserve"> for a selected group of synchronized screens. </w:t>
       </w:r>
     </w:p>
     <w:p>
@@ -851,7 +1499,7 @@
           <w:lang w:val="en-US"/>
         </w:rPr>
         <w:pict>
-          <v:shape id="_x0000_i1042" type="#_x0000_t75" style="width:467.25pt;height:222pt">
+          <v:shape id="_x0000_i1029" type="#_x0000_t75" style="width:467.35pt;height:222.2pt">
             <v:imagedata r:id="rId9" o:title="sync_markers_filtered"/>
           </v:shape>
         </w:pict>
@@ -879,7 +1527,7 @@
     </w:p>
     <w:p>
       <w:pPr>
-        <w:pStyle w:val="1"/>
+        <w:pStyle w:val="Heading1"/>
         <w:rPr>
           <w:lang w:val="en-US"/>
         </w:rPr>
@@ -912,6 +1560,7 @@
     </w:p>
     <w:p>
       <w:pPr>
+        <w:jc w:val="both"/>
         <w:rPr>
           <w:lang w:val="en-US"/>
         </w:rPr>
@@ -921,13 +1570,37 @@
           <w:lang w:val="en-US"/>
         </w:rPr>
         <w:lastRenderedPageBreak/>
-        <w:t>Signal screens display signal waves in two modes: waves of a signal screen and waves of all</w:t>
-      </w:r>
-      <w:r>
-        <w:rPr>
-          <w:lang w:val="en-US"/>
-        </w:rPr>
-        <w:t xml:space="preserve"> the</w:t>
+        <w:t>Signal screens display signal waves in two modes: waves of a</w:t>
+      </w:r>
+      <w:r>
+        <w:rPr>
+          <w:lang w:val="en-US"/>
+        </w:rPr>
+        <w:t xml:space="preserve"> particular</w:t>
+      </w:r>
+      <w:r>
+        <w:rPr>
+          <w:lang w:val="en-US"/>
+        </w:rPr>
+        <w:t xml:space="preserve"> signal screen and waves of </w:t>
+      </w:r>
+      <w:r>
+        <w:rPr>
+          <w:lang w:val="en-US"/>
+        </w:rPr>
+        <w:t>a group of</w:t>
+      </w:r>
+      <w:r>
+        <w:rPr>
+          <w:lang w:val="en-US"/>
+        </w:rPr>
+        <w:t xml:space="preserve"> </w:t>
+      </w:r>
+      <w:r>
+        <w:rPr>
+          <w:lang w:val="en-US"/>
+        </w:rPr>
+        <w:t>synchronized</w:t>
       </w:r>
       <w:r>
         <w:rPr>
@@ -945,20 +1618,54 @@
         <w:rPr>
           <w:lang w:val="en-US"/>
         </w:rPr>
-        <w:t xml:space="preserve"> in one</w:t>
-      </w:r>
-      <w:r>
-        <w:rPr>
-          <w:lang w:val="en-US"/>
-        </w:rPr>
-        <w:t xml:space="preserve"> synchronized</w:t>
-      </w:r>
-      <w:r>
-        <w:rPr>
-          <w:lang w:val="en-US"/>
-        </w:rPr>
-        <w:t xml:space="preserve"> group. In the first case (see figure 3) there are 5 signal screens for each marker. In the second case</w:t>
-      </w:r>
+        <w:t xml:space="preserve">. In the first </w:t>
+      </w:r>
+      <w:proofErr w:type="gramStart"/>
+      <w:r>
+        <w:rPr>
+          <w:lang w:val="en-US"/>
+        </w:rPr>
+        <w:t>case</w:t>
+      </w:r>
+      <w:proofErr w:type="gramEnd"/>
+      <w:r>
+        <w:rPr>
+          <w:lang w:val="en-US"/>
+        </w:rPr>
+        <w:t xml:space="preserve"> (see figure 3) there are 5 signal screens</w:t>
+      </w:r>
+      <w:r>
+        <w:rPr>
+          <w:lang w:val="en-US"/>
+        </w:rPr>
+        <w:t xml:space="preserve"> (one</w:t>
+      </w:r>
+      <w:r>
+        <w:rPr>
+          <w:lang w:val="en-US"/>
+        </w:rPr>
+        <w:t xml:space="preserve"> for each marker</w:t>
+      </w:r>
+      <w:r>
+        <w:rPr>
+          <w:lang w:val="en-US"/>
+        </w:rPr>
+        <w:t>)</w:t>
+      </w:r>
+      <w:r>
+        <w:rPr>
+          <w:lang w:val="en-US"/>
+        </w:rPr>
+        <w:t xml:space="preserve">. In the second </w:t>
+      </w:r>
+      <w:proofErr w:type="gramStart"/>
+      <w:r>
+        <w:rPr>
+          <w:lang w:val="en-US"/>
+        </w:rPr>
+        <w:t>case</w:t>
+      </w:r>
+      <w:proofErr w:type="gramEnd"/>
       <w:r>
         <w:rPr>
           <w:lang w:val="en-US"/>
@@ -969,7 +1676,55 @@
         <w:rPr>
           <w:lang w:val="en-US"/>
         </w:rPr>
-        <w:t xml:space="preserve"> there are 5 signal groups for each group marker. A signal group is a four signal screens for each movie screen. Since a number of screens in the group mode is large, one can use vertical slider to see all signals.</w:t>
+        <w:t xml:space="preserve"> there </w:t>
+      </w:r>
+      <w:r>
+        <w:rPr>
+          <w:lang w:val="en-US"/>
+        </w:rPr>
+        <w:t>is a</w:t>
+      </w:r>
+      <w:r>
+        <w:rPr>
+          <w:lang w:val="en-US"/>
+        </w:rPr>
+        <w:t xml:space="preserve"> </w:t>
+      </w:r>
+      <w:r>
+        <w:rPr>
+          <w:lang w:val="en-US"/>
+        </w:rPr>
+        <w:t>group of four signals (one for each movie screen)</w:t>
+      </w:r>
+      <w:r>
+        <w:rPr>
+          <w:lang w:val="en-US"/>
+        </w:rPr>
+        <w:t xml:space="preserve"> for each marker. </w:t>
+      </w:r>
+      <w:r>
+        <w:rPr>
+          <w:lang w:val="en-US"/>
+        </w:rPr>
+        <w:t>V</w:t>
+      </w:r>
+      <w:r>
+        <w:rPr>
+          <w:lang w:val="en-US"/>
+        </w:rPr>
+        <w:t xml:space="preserve">ertical slider </w:t>
+      </w:r>
+      <w:r>
+        <w:rPr>
+          <w:lang w:val="en-US"/>
+        </w:rPr>
+        <w:t>allows user to scroll down signal screens</w:t>
+      </w:r>
+      <w:r>
+        <w:rPr>
+          <w:lang w:val="en-US"/>
+        </w:rPr>
+        <w:t>.</w:t>
       </w:r>
     </w:p>
     <w:p>
@@ -988,7 +1743,13 @@
         <w:rPr>
           <w:lang w:val="en-US"/>
         </w:rPr>
-        <w:t xml:space="preserve"> Note that start time is non-negative value. </w:t>
+        <w:t xml:space="preserve"> Note that start time should be</w:t>
+      </w:r>
+      <w:r>
+        <w:rPr>
+          <w:lang w:val="en-US"/>
+        </w:rPr>
+        <w:t xml:space="preserve"> non-negative value. </w:t>
       </w:r>
     </w:p>
     <w:p>
@@ -1023,7 +1784,7 @@
           <w:lang w:eastAsia="ru-RU"/>
         </w:rPr>
         <w:pict>
-          <v:shape id="_x0000_i1043" type="#_x0000_t75" style="width:467.25pt;height:255.75pt">
+          <v:shape id="_x0000_i1030" type="#_x0000_t75" style="width:467.35pt;height:255.75pt">
             <v:imagedata r:id="rId10" o:title="exportOAPs_filtered"/>
           </v:shape>
         </w:pict>
@@ -1062,12 +1823,10 @@
           <w:lang w:val="en-US"/>
         </w:rPr>
       </w:pPr>
-      <w:bookmarkStart w:id="0" w:name="_GoBack"/>
-      <w:bookmarkEnd w:id="0"/>
-    </w:p>
-    <w:p>
-      <w:pPr>
-        <w:pStyle w:val="1"/>
+    </w:p>
+    <w:p>
+      <w:pPr>
+        <w:pStyle w:val="Heading1"/>
         <w:rPr>
           <w:lang w:val="en-US"/>
         </w:rPr>
@@ -1105,7 +1864,7 @@
     </w:p>
     <w:p>
       <w:pPr>
-        <w:pStyle w:val="2"/>
+        <w:pStyle w:val="Heading2"/>
         <w:rPr>
           <w:lang w:val="en-US"/>
         </w:rPr>
@@ -1119,7 +1878,7 @@
     </w:p>
     <w:p>
       <w:pPr>
-        <w:pStyle w:val="a9"/>
+        <w:pStyle w:val="BodyText"/>
         <w:kinsoku w:val="0"/>
         <w:overflowPunct w:val="0"/>
         <w:spacing w:before="64" w:line="288" w:lineRule="auto"/>
@@ -1188,7 +1947,7 @@
         <w:rPr>
           <w:w w:val="105"/>
         </w:rPr>
-        <w:t xml:space="preserve">, and </w:t>
+        <w:t xml:space="preserve">, </w:t>
       </w:r>
       <w:r>
         <w:rPr>
@@ -1196,6 +1955,19 @@
           <w:u w:val="single" w:color="000000"/>
         </w:rPr>
         <w:t>Normalize</w:t>
+      </w:r>
+      <w:r>
+        <w:rPr>
+          <w:w w:val="105"/>
+        </w:rPr>
+        <w:t>,</w:t>
+      </w:r>
+      <w:r>
+        <w:rPr>
+          <w:w w:val="105"/>
+          <w:u w:val="single" w:color="000000"/>
+        </w:rPr>
+        <w:t xml:space="preserve"> Invert signal</w:t>
       </w:r>
       <w:r>
         <w:rPr>
@@ -1233,7 +2005,7 @@
     </w:p>
     <w:p>
       <w:pPr>
-        <w:pStyle w:val="4"/>
+        <w:pStyle w:val="Heading4"/>
         <w:rPr>
           <w:w w:val="105"/>
           <w:lang w:val="en-US"/>
@@ -1249,7 +2021,7 @@
     </w:p>
     <w:p>
       <w:pPr>
-        <w:pStyle w:val="a9"/>
+        <w:pStyle w:val="BodyText"/>
         <w:kinsoku w:val="0"/>
         <w:overflowPunct w:val="0"/>
         <w:spacing w:before="50" w:line="290" w:lineRule="auto"/>
@@ -1268,7 +2040,7 @@
     </w:p>
     <w:p>
       <w:pPr>
-        <w:pStyle w:val="a9"/>
+        <w:pStyle w:val="BodyText"/>
         <w:kinsoku w:val="0"/>
         <w:overflowPunct w:val="0"/>
         <w:spacing w:before="7"/>
@@ -1280,7 +2052,6 @@
       <w:r>
         <w:rPr>
           <w:noProof/>
-          <w:lang w:val="ru-RU" w:eastAsia="ru-RU"/>
         </w:rPr>
         <w:lastRenderedPageBreak/>
         <mc:AlternateContent>
@@ -1655,7 +2426,7 @@
               </wp:anchor>
             </w:drawing>
           </mc:Choice>
-          <mc:Fallback>
+          <mc:Fallback xmlns:cx="http://schemas.microsoft.com/office/drawing/2014/chartex" xmlns:w16se="http://schemas.microsoft.com/office/word/2015/wordml/symex">
             <w:pict>
               <v:group w14:anchorId="124A3329" id="Group 21" o:spid="_x0000_s1026" style="position:absolute;margin-left:162.5pt;margin-top:12.05pt;width:4in;height:117.05pt;z-index:251660288;mso-wrap-distance-left:0;mso-wrap-distance-right:0;mso-position-horizontal-relative:page" coordorigin="3250,241" coordsize="5760,2341" o:gfxdata="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" o:allowincell="f">
                 <v:shape id="Picture 10" o:spid="_x0000_s1027" type="#_x0000_t75" style="position:absolute;left:3250;top:242;width:5760;height:2340;visibility:visible;mso-wrap-style:square" o:gfxdata="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">
@@ -1679,7 +2450,7 @@
     </w:p>
     <w:p>
       <w:pPr>
-        <w:pStyle w:val="a9"/>
+        <w:pStyle w:val="BodyText"/>
         <w:kinsoku w:val="0"/>
         <w:overflowPunct w:val="0"/>
         <w:spacing w:before="11"/>
@@ -1691,7 +2462,7 @@
     </w:p>
     <w:p>
       <w:pPr>
-        <w:pStyle w:val="4"/>
+        <w:pStyle w:val="Heading4"/>
         <w:rPr>
           <w:w w:val="105"/>
           <w:lang w:val="en-US"/>
@@ -1733,7 +2504,7 @@
       <w:r>
         <w:rPr>
           <w:noProof/>
-          <w:lang w:eastAsia="ru-RU"/>
+          <w:lang w:val="en-US"/>
         </w:rPr>
         <w:drawing>
           <wp:inline distT="0" distB="0" distL="0" distR="0" wp14:anchorId="56874FAF">
@@ -1784,7 +2555,7 @@
     </w:p>
     <w:p>
       <w:pPr>
-        <w:pStyle w:val="a9"/>
+        <w:pStyle w:val="BodyText"/>
         <w:kinsoku w:val="0"/>
         <w:overflowPunct w:val="0"/>
         <w:spacing w:before="11"/>
@@ -1796,7 +2567,7 @@
     </w:p>
     <w:p>
       <w:pPr>
-        <w:pStyle w:val="a9"/>
+        <w:pStyle w:val="BodyText"/>
         <w:kinsoku w:val="0"/>
         <w:overflowPunct w:val="0"/>
         <w:spacing w:before="11"/>
@@ -1805,7 +2576,7 @@
     </w:p>
     <w:p>
       <w:pPr>
-        <w:pStyle w:val="4"/>
+        <w:pStyle w:val="Heading4"/>
         <w:rPr>
           <w:w w:val="105"/>
           <w:lang w:val="en-US"/>
@@ -1856,7 +2627,7 @@
         <w:rPr>
           <w:lang w:val="en-US"/>
         </w:rPr>
-        <w:t xml:space="preserve"> a low and  high  passband  threshold frequency. The default Filter is set at a 50th order band pass filter between 2/Fs and 100/Fs. By clicking the drop-­‐down menu next to Filter, the high band of the</w:t>
+        <w:t xml:space="preserve"> a low and  high  passband  threshold frequency. By clicking the drop-­‐down menu next to Filter, the high band of the</w:t>
       </w:r>
       <w:r>
         <w:rPr>
@@ -1868,7 +2639,21 @@
         <w:rPr>
           <w:lang w:val="en-US"/>
         </w:rPr>
-        <w:t>filter can be adjusted to 50, 75, 100 and 150 Hz. The figures below demonstrate the effect of a [0 100]</w:t>
+        <w:t xml:space="preserve">filter </w:t>
+      </w:r>
+      <w:proofErr w:type="gramStart"/>
+      <w:r>
+        <w:rPr>
+          <w:lang w:val="en-US"/>
+        </w:rPr>
+        <w:t>can be adjusted</w:t>
+      </w:r>
+      <w:proofErr w:type="gramEnd"/>
+      <w:r>
+        <w:rPr>
+          <w:lang w:val="en-US"/>
+        </w:rPr>
+        <w:t xml:space="preserve"> to 50, 75, 100 and 150 Hz. The figures below demonstrate the effect of a [0 100]</w:t>
       </w:r>
       <w:r>
         <w:rPr>
@@ -1905,7 +2690,7 @@
     </w:p>
     <w:p>
       <w:pPr>
-        <w:pStyle w:val="4"/>
+        <w:pStyle w:val="Heading4"/>
         <w:rPr>
           <w:w w:val="105"/>
           <w:lang w:val="en-US"/>
@@ -1942,7 +2727,7 @@
       <w:r>
         <w:rPr>
           <w:noProof/>
-          <w:lang w:eastAsia="ru-RU"/>
+          <w:lang w:val="en-US"/>
         </w:rPr>
         <w:drawing>
           <wp:inline distT="0" distB="0" distL="0" distR="0" wp14:anchorId="780B0274">
@@ -1993,7 +2778,7 @@
     </w:p>
     <w:p>
       <w:pPr>
-        <w:pStyle w:val="a9"/>
+        <w:pStyle w:val="BodyText"/>
         <w:kinsoku w:val="0"/>
         <w:overflowPunct w:val="0"/>
         <w:spacing w:before="11"/>
@@ -2005,7 +2790,7 @@
     </w:p>
     <w:p>
       <w:pPr>
-        <w:pStyle w:val="4"/>
+        <w:pStyle w:val="Heading4"/>
         <w:rPr>
           <w:w w:val="105"/>
           <w:lang w:val="en-US"/>
@@ -2016,7 +2801,6 @@
           <w:w w:val="105"/>
           <w:lang w:val="en-US"/>
         </w:rPr>
-        <w:lastRenderedPageBreak/>
         <w:t>Normalize</w:t>
       </w:r>
     </w:p>
@@ -2035,7 +2819,7 @@
     </w:p>
     <w:p>
       <w:pPr>
-        <w:pStyle w:val="a9"/>
+        <w:pStyle w:val="BodyText"/>
         <w:kinsoku w:val="0"/>
         <w:overflowPunct w:val="0"/>
         <w:spacing w:before="11"/>
@@ -2052,7 +2836,7 @@
       <w:r>
         <w:rPr>
           <w:noProof/>
-          <w:lang w:eastAsia="ru-RU"/>
+          <w:lang w:val="en-US"/>
         </w:rPr>
         <w:drawing>
           <wp:inline distT="0" distB="0" distL="0" distR="0" wp14:anchorId="319D5FAF">
@@ -2111,7 +2895,7 @@
       <w:r>
         <w:rPr>
           <w:noProof/>
-          <w:lang w:eastAsia="ru-RU"/>
+          <w:lang w:val="en-US"/>
         </w:rPr>
         <w:drawing>
           <wp:inline distT="0" distB="0" distL="0" distR="0" wp14:anchorId="4BFA5389">
@@ -2162,7 +2946,7 @@
     </w:p>
     <w:p>
       <w:pPr>
-        <w:pStyle w:val="a9"/>
+        <w:pStyle w:val="BodyText"/>
         <w:kinsoku w:val="0"/>
         <w:overflowPunct w:val="0"/>
         <w:spacing w:before="11"/>
@@ -2174,16 +2958,44 @@
     </w:p>
     <w:p>
       <w:pPr>
-        <w:pStyle w:val="a9"/>
+        <w:pStyle w:val="Heading4"/>
+        <w:rPr>
+          <w:w w:val="105"/>
+          <w:lang w:val="en-US"/>
+        </w:rPr>
+      </w:pPr>
+      <w:r>
+        <w:rPr>
+          <w:w w:val="105"/>
+          <w:lang w:val="en-US"/>
+        </w:rPr>
+        <w:t>Inverse data</w:t>
+      </w:r>
+    </w:p>
+    <w:p>
+      <w:pPr>
+        <w:rPr>
+          <w:lang w:val="en-US"/>
+        </w:rPr>
+      </w:pPr>
+      <w:r>
+        <w:rPr>
+          <w:lang w:val="en-US"/>
+        </w:rPr>
+        <w:t>Check this box to inverse calcium signals upside down.</w:t>
+      </w:r>
+    </w:p>
+    <w:p>
+      <w:pPr>
+        <w:pStyle w:val="BodyText"/>
         <w:kinsoku w:val="0"/>
         <w:overflowPunct w:val="0"/>
         <w:spacing w:before="11"/>
-        <w:jc w:val="center"/>
-      </w:pPr>
-    </w:p>
-    <w:p>
-      <w:pPr>
-        <w:pStyle w:val="2"/>
+      </w:pPr>
+    </w:p>
+    <w:p>
+      <w:pPr>
+        <w:pStyle w:val="Heading2"/>
         <w:rPr>
           <w:lang w:val="en-US"/>
         </w:rPr>
@@ -2205,7 +3017,7 @@
           <w:noProof/>
           <w:sz w:val="24"/>
           <w:szCs w:val="24"/>
-          <w:lang w:eastAsia="ru-RU"/>
+          <w:lang w:val="en-US"/>
         </w:rPr>
         <w:drawing>
           <wp:inline distT="0" distB="0" distL="0" distR="0" wp14:anchorId="70938BC4" wp14:editId="6765BF88">
@@ -2259,7 +3071,7 @@
     </w:p>
     <w:p>
       <w:pPr>
-        <w:pStyle w:val="a9"/>
+        <w:pStyle w:val="BodyText"/>
         <w:kinsoku w:val="0"/>
         <w:overflowPunct w:val="0"/>
         <w:spacing w:before="11"/>
@@ -2335,7 +3147,45 @@
         <w:rPr>
           <w:lang w:val="en-US"/>
         </w:rPr>
-        <w:t xml:space="preserve">o save this map, click </w:t>
+        <w:t xml:space="preserve">o </w:t>
+      </w:r>
+      <w:r>
+        <w:rPr>
+          <w:lang w:val="en-US"/>
+        </w:rPr>
+        <w:t>view</w:t>
+      </w:r>
+      <w:r>
+        <w:rPr>
+          <w:lang w:val="en-US"/>
+        </w:rPr>
+        <w:t xml:space="preserve"> this map</w:t>
+      </w:r>
+      <w:r>
+        <w:rPr>
+          <w:lang w:val="en-US"/>
+        </w:rPr>
+        <w:t xml:space="preserve"> as a separate </w:t>
+      </w:r>
+      <w:proofErr w:type="spellStart"/>
+      <w:r>
+        <w:rPr>
+          <w:lang w:val="en-US"/>
+        </w:rPr>
+        <w:t>Matlab</w:t>
+      </w:r>
+      <w:proofErr w:type="spellEnd"/>
+      <w:r>
+        <w:rPr>
+          <w:lang w:val="en-US"/>
+        </w:rPr>
+        <w:t xml:space="preserve"> figure</w:t>
+      </w:r>
+      <w:r>
+        <w:rPr>
+          <w:lang w:val="en-US"/>
+        </w:rPr>
+        <w:t xml:space="preserve">, click </w:t>
       </w:r>
       <w:r>
         <w:rPr>
@@ -2364,7 +3214,7 @@
     </w:p>
     <w:p>
       <w:pPr>
-        <w:pStyle w:val="2"/>
+        <w:pStyle w:val="Heading2"/>
         <w:rPr>
           <w:lang w:val="en-US"/>
         </w:rPr>
@@ -2545,7 +3395,7 @@
           <w:noProof/>
           <w:sz w:val="24"/>
           <w:szCs w:val="24"/>
-          <w:lang w:eastAsia="ru-RU"/>
+          <w:lang w:val="en-US"/>
         </w:rPr>
         <w:lastRenderedPageBreak/>
         <w:drawing>
@@ -2652,7 +3502,7 @@
       <w:r>
         <w:rPr>
           <w:noProof/>
-          <w:lang w:eastAsia="ru-RU"/>
+          <w:lang w:val="en-US"/>
         </w:rPr>
         <w:drawing>
           <wp:inline distT="0" distB="0" distL="0" distR="0" wp14:anchorId="1F02F74B">
@@ -2703,7 +3553,7 @@
       <w:r>
         <w:rPr>
           <w:noProof/>
-          <w:lang w:eastAsia="ru-RU"/>
+          <w:lang w:val="en-US"/>
         </w:rPr>
         <w:drawing>
           <wp:inline distT="0" distB="0" distL="0" distR="0" wp14:anchorId="77569860">
@@ -2774,6 +3624,7 @@
     </w:p>
     <w:p>
       <w:pPr>
+        <w:jc w:val="both"/>
         <w:rPr>
           <w:lang w:val="en-US"/>
         </w:rPr>
@@ -2802,9 +3653,29 @@
         <w:rPr>
           <w:lang w:val="en-US"/>
         </w:rPr>
-        <w:t xml:space="preserve"> Command Window and in the Statistics panel. There are APD mean(</w:t>
+        <w:t xml:space="preserve"> Command Window a</w:t>
+      </w:r>
+      <w:r>
+        <w:rPr>
+          <w:lang w:val="en-US"/>
+        </w:rPr>
+        <w:t>nd in the Statistics panel. Thes</w:t>
+      </w:r>
+      <w:r>
+        <w:rPr>
+          <w:lang w:val="en-US"/>
+        </w:rPr>
+        <w:t xml:space="preserve">e are APD </w:t>
+      </w:r>
+      <w:proofErr w:type="gramStart"/>
+      <w:r>
+        <w:rPr>
+          <w:lang w:val="en-US"/>
+        </w:rPr>
+        <w:t>mean(</w:t>
       </w:r>
       <w:proofErr w:type="spellStart"/>
+      <w:proofErr w:type="gramEnd"/>
       <w:r>
         <w:rPr>
           <w:lang w:val="en-US"/>
@@ -2835,7 +3706,7 @@
     </w:p>
     <w:p>
       <w:pPr>
-        <w:pStyle w:val="2"/>
+        <w:pStyle w:val="Heading2"/>
         <w:rPr>
           <w:lang w:val="en-US"/>
         </w:rPr>
@@ -2945,7 +3816,7 @@
       <w:r>
         <w:rPr>
           <w:noProof/>
-          <w:lang w:eastAsia="ru-RU"/>
+          <w:lang w:val="en-US"/>
         </w:rPr>
         <w:drawing>
           <wp:inline distT="0" distB="0" distL="0" distR="0">
@@ -3143,7 +4014,13 @@
         <w:rPr>
           <w:lang w:val="en-US"/>
         </w:rPr>
-        <w:t xml:space="preserve">in Statistics panel. There are median conduction velocity, mean conduction velocity, standard deviation of the CV, the total number of vectors </w:t>
+        <w:t>in Statistics panel. Thes</w:t>
+      </w:r>
+      <w:r>
+        <w:rPr>
+          <w:lang w:val="en-US"/>
+        </w:rPr>
+        <w:t xml:space="preserve">e are median conduction velocity, mean conduction velocity, standard deviation of the CV, the total number of vectors </w:t>
       </w:r>
       <w:r>
         <w:rPr>
@@ -3160,7 +4037,7 @@
     </w:p>
     <w:p>
       <w:pPr>
-        <w:pStyle w:val="2"/>
+        <w:pStyle w:val="Heading2"/>
         <w:rPr>
           <w:lang w:val="en-US"/>
         </w:rPr>
@@ -3219,104 +4096,142 @@
         <w:rPr>
           <w:lang w:val="en-US"/>
         </w:rPr>
-        <w:t xml:space="preserve">The </w:t>
+        <w:t>The Rise</w:t>
+      </w:r>
+      <w:r>
+        <w:rPr>
+          <w:lang w:val="en-US"/>
+        </w:rPr>
+        <w:t xml:space="preserve"> </w:t>
+      </w:r>
+      <w:r>
+        <w:rPr>
+          <w:lang w:val="en-US"/>
+        </w:rPr>
+        <w:t xml:space="preserve">Time is calculated </w:t>
+      </w:r>
+      <w:r>
+        <w:rPr>
+          <w:lang w:val="en-US"/>
+        </w:rPr>
+        <w:t xml:space="preserve">as a time </w:t>
+      </w:r>
+      <w:r>
+        <w:rPr>
+          <w:lang w:val="en-US"/>
+        </w:rPr>
+        <w:t xml:space="preserve">from the </w:t>
+      </w:r>
+      <w:r>
+        <w:rPr>
+          <w:lang w:val="en-US"/>
+        </w:rPr>
+        <w:t xml:space="preserve">time of </w:t>
+      </w:r>
+      <w:proofErr w:type="gramStart"/>
+      <w:r>
+        <w:rPr>
+          <w:lang w:val="en-US"/>
+        </w:rPr>
+        <w:t>%Start</w:t>
+      </w:r>
+      <w:proofErr w:type="gramEnd"/>
+      <w:r>
+        <w:rPr>
+          <w:lang w:val="en-US"/>
+        </w:rPr>
+        <w:t xml:space="preserve"> </w:t>
+      </w:r>
+      <w:r>
+        <w:rPr>
+          <w:lang w:val="en-US"/>
+        </w:rPr>
+        <w:t>fraction of depolarization</w:t>
+      </w:r>
+      <w:r>
+        <w:rPr>
+          <w:lang w:val="en-US"/>
+        </w:rPr>
+        <w:t xml:space="preserve"> </w:t>
+      </w:r>
+      <w:r>
+        <w:rPr>
+          <w:lang w:val="en-US"/>
+        </w:rPr>
+        <w:t>to the</w:t>
+      </w:r>
+      <w:r>
+        <w:rPr>
+          <w:lang w:val="en-US"/>
+        </w:rPr>
+        <w:t xml:space="preserve"> </w:t>
+      </w:r>
+      <w:r>
+        <w:rPr>
+          <w:lang w:val="en-US"/>
+        </w:rPr>
+        <w:t xml:space="preserve">time of </w:t>
+      </w:r>
+      <w:r>
+        <w:rPr>
+          <w:lang w:val="en-US"/>
+        </w:rPr>
+        <w:t xml:space="preserve">%End </w:t>
+      </w:r>
+      <w:r>
+        <w:rPr>
+          <w:lang w:val="en-US"/>
+        </w:rPr>
+        <w:t xml:space="preserve">fraction </w:t>
+      </w:r>
+      <w:r>
+        <w:rPr>
+          <w:lang w:val="en-US"/>
+        </w:rPr>
+        <w:t>of depolarization.</w:t>
+      </w:r>
+      <w:r>
+        <w:rPr>
+          <w:lang w:val="en-US"/>
+        </w:rPr>
+        <w:t xml:space="preserve"> Click “Calculate” button and select the rectangular region of interest on the screen. Rise</w:t>
+      </w:r>
+      <w:r>
+        <w:rPr>
+          <w:lang w:val="en-US"/>
+        </w:rPr>
+        <w:t xml:space="preserve"> </w:t>
+      </w:r>
+      <w:r>
+        <w:rPr>
+          <w:lang w:val="en-US"/>
+        </w:rPr>
+        <w:t>Time distribution within region of interest and histogram are displayed. “Save” button exports the Rise</w:t>
+      </w:r>
+      <w:r>
+        <w:rPr>
+          <w:lang w:val="en-US"/>
+        </w:rPr>
+        <w:t xml:space="preserve"> </w:t>
+      </w:r>
+      <w:r>
+        <w:rPr>
+          <w:lang w:val="en-US"/>
+        </w:rPr>
+        <w:t xml:space="preserve">Time map as a </w:t>
       </w:r>
       <w:proofErr w:type="spellStart"/>
       <w:r>
         <w:rPr>
           <w:lang w:val="en-US"/>
         </w:rPr>
-        <w:t>RiseTime</w:t>
+        <w:t>Matlab</w:t>
       </w:r>
       <w:proofErr w:type="spellEnd"/>
       <w:r>
         <w:rPr>
           <w:lang w:val="en-US"/>
         </w:rPr>
-        <w:t xml:space="preserve"> is calculated </w:t>
-      </w:r>
-      <w:r>
-        <w:rPr>
-          <w:lang w:val="en-US"/>
-        </w:rPr>
-        <w:t xml:space="preserve">as a time </w:t>
-      </w:r>
-      <w:r>
-        <w:rPr>
-          <w:lang w:val="en-US"/>
-        </w:rPr>
-        <w:t xml:space="preserve">from the %Start entry </w:t>
-      </w:r>
-      <w:r>
-        <w:rPr>
-          <w:lang w:val="en-US"/>
-        </w:rPr>
-        <w:t>to the</w:t>
-      </w:r>
-      <w:r>
-        <w:rPr>
-          <w:lang w:val="en-US"/>
-        </w:rPr>
-        <w:t xml:space="preserve"> %End </w:t>
-      </w:r>
-      <w:r>
-        <w:rPr>
-          <w:lang w:val="en-US"/>
-        </w:rPr>
-        <w:t xml:space="preserve">entry </w:t>
-      </w:r>
-      <w:r>
-        <w:rPr>
-          <w:lang w:val="en-US"/>
-        </w:rPr>
-        <w:t>of depolarization.</w:t>
-      </w:r>
-      <w:r>
-        <w:rPr>
-          <w:lang w:val="en-US"/>
-        </w:rPr>
-        <w:t xml:space="preserve"> Click “Calculate” button and select the rectangular region of interest on the screen. </w:t>
-      </w:r>
-      <w:proofErr w:type="spellStart"/>
-      <w:r>
-        <w:rPr>
-          <w:lang w:val="en-US"/>
-        </w:rPr>
-        <w:t>RiseTime</w:t>
-      </w:r>
-      <w:proofErr w:type="spellEnd"/>
-      <w:r>
-        <w:rPr>
-          <w:lang w:val="en-US"/>
-        </w:rPr>
-        <w:t xml:space="preserve"> distribution within region of interest and histogram are displayed. “Save” button exports the </w:t>
-      </w:r>
-      <w:proofErr w:type="spellStart"/>
-      <w:r>
-        <w:rPr>
-          <w:lang w:val="en-US"/>
-        </w:rPr>
-        <w:t>RiseTime</w:t>
-      </w:r>
-      <w:proofErr w:type="spellEnd"/>
-      <w:r>
-        <w:rPr>
-          <w:lang w:val="en-US"/>
-        </w:rPr>
-        <w:t xml:space="preserve"> map as a </w:t>
-      </w:r>
-      <w:proofErr w:type="spellStart"/>
-      <w:r>
-        <w:rPr>
-          <w:lang w:val="en-US"/>
-        </w:rPr>
-        <w:t>Matlab</w:t>
-      </w:r>
-      <w:proofErr w:type="spellEnd"/>
-      <w:r>
-        <w:rPr>
-          <w:lang w:val="en-US"/>
-        </w:rPr>
         <w:t xml:space="preserve"> figure.</w:t>
       </w:r>
     </w:p>
@@ -3330,7 +4245,7 @@
       <w:r>
         <w:rPr>
           <w:noProof/>
-          <w:lang w:eastAsia="ru-RU"/>
+          <w:lang w:val="en-US"/>
         </w:rPr>
         <w:drawing>
           <wp:inline distT="0" distB="0" distL="0" distR="0">
@@ -3392,21 +4307,19 @@
         <w:rPr>
           <w:lang w:val="en-US"/>
         </w:rPr>
-        <w:t xml:space="preserve">3. </w:t>
-      </w:r>
-      <w:proofErr w:type="spellStart"/>
-      <w:r>
-        <w:rPr>
-          <w:lang w:val="en-US"/>
-        </w:rPr>
-        <w:t>RiseTime</w:t>
-      </w:r>
-      <w:proofErr w:type="spellEnd"/>
-      <w:r>
-        <w:rPr>
-          <w:lang w:val="en-US"/>
-        </w:rPr>
-        <w:t xml:space="preserve"> map.</w:t>
+        <w:t>3. Rise</w:t>
+      </w:r>
+      <w:r>
+        <w:rPr>
+          <w:lang w:val="en-US"/>
+        </w:rPr>
+        <w:t xml:space="preserve"> </w:t>
+      </w:r>
+      <w:r>
+        <w:rPr>
+          <w:lang w:val="en-US"/>
+        </w:rPr>
+        <w:t>Time map.</w:t>
       </w:r>
     </w:p>
     <w:p>
@@ -3419,25 +4332,18 @@
           <w:lang w:val="en-US"/>
         </w:rPr>
       </w:pPr>
-      <w:r>
-        <w:rPr>
-          <w:lang w:val="en-US"/>
-        </w:rPr>
-        <w:br w:type="page"/>
-      </w:r>
-    </w:p>
-    <w:p>
-      <w:pPr>
-        <w:pStyle w:val="2"/>
-        <w:rPr>
-          <w:lang w:val="en-US"/>
-        </w:rPr>
-      </w:pPr>
-      <w:r>
-        <w:rPr>
-          <w:lang w:val="en-US"/>
-        </w:rPr>
-        <w:lastRenderedPageBreak/>
+    </w:p>
+    <w:p>
+      <w:pPr>
+        <w:pStyle w:val="Heading2"/>
+        <w:rPr>
+          <w:lang w:val="en-US"/>
+        </w:rPr>
+      </w:pPr>
+      <w:r>
+        <w:rPr>
+          <w:lang w:val="en-US"/>
+        </w:rPr>
         <w:t>Calcium decay</w:t>
       </w:r>
       <w:r>
@@ -3449,102 +4355,8 @@
     </w:p>
     <w:p>
       <w:pPr>
-        <w:jc w:val="both"/>
-        <w:rPr>
-          <w:lang w:val="en-US"/>
-        </w:rPr>
-      </w:pPr>
-      <w:r>
-        <w:rPr>
-          <w:lang w:val="en-US"/>
-        </w:rPr>
-        <w:t>This function calculates the relaxation time of calcium transients. The Start Time and End Time entries restrict the data into a specific time interval.</w:t>
-      </w:r>
-      <w:r>
-        <w:rPr>
-          <w:lang w:val="en-US"/>
-        </w:rPr>
-        <w:t xml:space="preserve"> Calcium transients from the time specified by %split entry to the 10% of calcium </w:t>
-      </w:r>
-      <w:proofErr w:type="gramStart"/>
-      <w:r>
-        <w:rPr>
-          <w:lang w:val="en-US"/>
-        </w:rPr>
-        <w:t>transients</w:t>
-      </w:r>
-      <w:proofErr w:type="gramEnd"/>
-      <w:r>
-        <w:rPr>
-          <w:lang w:val="en-US"/>
-        </w:rPr>
-        <w:t xml:space="preserve"> amplitude</w:t>
-      </w:r>
-      <w:r>
-        <w:rPr>
-          <w:lang w:val="en-US"/>
-        </w:rPr>
-        <w:t xml:space="preserve"> are fitted with exponential functions</w:t>
-      </w:r>
-      <w:r>
-        <w:rPr>
-          <w:lang w:val="en-US"/>
-        </w:rPr>
-        <w:t xml:space="preserve">. </w:t>
-      </w:r>
-      <w:r>
-        <w:rPr>
-          <w:lang w:val="en-US"/>
-        </w:rPr>
-        <w:t>Click on “Calculate Tau” button and select the rectangular region of interest. Relaxation time distribution is depicted on the screen</w:t>
-      </w:r>
-      <w:r>
-        <w:rPr>
-          <w:lang w:val="en-US"/>
-        </w:rPr>
-        <w:t xml:space="preserve"> afterwards</w:t>
-      </w:r>
-      <w:r>
-        <w:rPr>
-          <w:lang w:val="en-US"/>
-        </w:rPr>
-        <w:t xml:space="preserve">. “Save” button exports the Calcium decay map as a </w:t>
-      </w:r>
-      <w:proofErr w:type="spellStart"/>
-      <w:r>
-        <w:rPr>
-          <w:lang w:val="en-US"/>
-        </w:rPr>
-        <w:t>Matlab</w:t>
-      </w:r>
-      <w:proofErr w:type="spellEnd"/>
-      <w:r>
-        <w:rPr>
-          <w:lang w:val="en-US"/>
-        </w:rPr>
-        <w:t xml:space="preserve"> figure.</w:t>
-      </w:r>
-    </w:p>
-    <w:p>
-      <w:pPr>
-        <w:jc w:val="both"/>
-        <w:rPr>
-          <w:lang w:val="en-US"/>
-        </w:rPr>
-      </w:pPr>
-    </w:p>
-    <w:p>
-      <w:pPr>
-        <w:keepNext/>
-        <w:keepLines/>
-        <w:spacing w:before="40" w:after="0"/>
         <w:jc w:val="center"/>
-        <w:outlineLvl w:val="1"/>
-        <w:rPr>
-          <w:rFonts w:asciiTheme="majorHAnsi" w:eastAsiaTheme="majorEastAsia" w:hAnsiTheme="majorHAnsi" w:cstheme="majorBidi"/>
-          <w:color w:val="2E74B5" w:themeColor="accent1" w:themeShade="BF"/>
-          <w:sz w:val="26"/>
-          <w:szCs w:val="26"/>
+        <w:rPr>
           <w:lang w:val="en-US"/>
         </w:rPr>
       </w:pPr>
@@ -3555,10 +4367,10 @@
           <w:color w:val="2E74B5" w:themeColor="accent1" w:themeShade="BF"/>
           <w:sz w:val="26"/>
           <w:szCs w:val="26"/>
-          <w:lang w:eastAsia="ru-RU"/>
+          <w:lang w:val="en-US"/>
         </w:rPr>
         <w:drawing>
-          <wp:inline distT="0" distB="0" distL="0" distR="0">
+          <wp:inline distT="0" distB="0" distL="0" distR="0" wp14:anchorId="4FF22B31" wp14:editId="186FE300">
             <wp:extent cx="2734056" cy="2414016"/>
             <wp:effectExtent l="0" t="0" r="0" b="5715"/>
             <wp:docPr id="7" name="Picture 7"/>
@@ -3622,7 +4434,129 @@
     </w:p>
     <w:p>
       <w:pPr>
-        <w:pStyle w:val="1"/>
+        <w:jc w:val="center"/>
+        <w:rPr>
+          <w:lang w:val="en-US"/>
+        </w:rPr>
+      </w:pPr>
+    </w:p>
+    <w:p>
+      <w:pPr>
+        <w:jc w:val="both"/>
+        <w:rPr>
+          <w:lang w:val="en-US"/>
+        </w:rPr>
+      </w:pPr>
+      <w:r>
+        <w:rPr>
+          <w:lang w:val="en-US"/>
+        </w:rPr>
+        <w:t>This function calculates the relaxation time of calcium transients. The Start Time and End Time entries restrict the data into a specific time interval.</w:t>
+      </w:r>
+      <w:r>
+        <w:rPr>
+          <w:lang w:val="en-US"/>
+        </w:rPr>
+        <w:t xml:space="preserve"> Calcium transients from the </w:t>
+      </w:r>
+      <w:r>
+        <w:rPr>
+          <w:lang w:val="en-US"/>
+        </w:rPr>
+        <w:t>“</w:t>
+      </w:r>
+      <w:r>
+        <w:rPr>
+          <w:lang w:val="en-US"/>
+        </w:rPr>
+        <w:t>%split</w:t>
+      </w:r>
+      <w:r>
+        <w:rPr>
+          <w:lang w:val="en-US"/>
+        </w:rPr>
+        <w:t>”</w:t>
+      </w:r>
+      <w:r>
+        <w:rPr>
+          <w:lang w:val="en-US"/>
+        </w:rPr>
+        <w:t xml:space="preserve"> </w:t>
+      </w:r>
+      <w:r>
+        <w:rPr>
+          <w:lang w:val="en-US"/>
+        </w:rPr>
+        <w:t xml:space="preserve">fraction of the calcium amplitude </w:t>
+      </w:r>
+      <w:r>
+        <w:rPr>
+          <w:lang w:val="en-US"/>
+        </w:rPr>
+        <w:t xml:space="preserve">to the 10% of calcium </w:t>
+      </w:r>
+      <w:proofErr w:type="gramStart"/>
+      <w:r>
+        <w:rPr>
+          <w:lang w:val="en-US"/>
+        </w:rPr>
+        <w:t>transients</w:t>
+      </w:r>
+      <w:proofErr w:type="gramEnd"/>
+      <w:r>
+        <w:rPr>
+          <w:lang w:val="en-US"/>
+        </w:rPr>
+        <w:t xml:space="preserve"> amplitude</w:t>
+      </w:r>
+      <w:r>
+        <w:rPr>
+          <w:lang w:val="en-US"/>
+        </w:rPr>
+        <w:t xml:space="preserve"> are fitted with exponential functions</w:t>
+      </w:r>
+      <w:r>
+        <w:rPr>
+          <w:lang w:val="en-US"/>
+        </w:rPr>
+        <w:t xml:space="preserve">. </w:t>
+      </w:r>
+      <w:r>
+        <w:rPr>
+          <w:lang w:val="en-US"/>
+        </w:rPr>
+        <w:t>Click on “Calculate Tau” button and select the rectangular region of interest. Relaxation time distribution is depicted on the screen</w:t>
+      </w:r>
+      <w:r>
+        <w:rPr>
+          <w:lang w:val="en-US"/>
+        </w:rPr>
+        <w:t xml:space="preserve"> afterwards</w:t>
+      </w:r>
+      <w:r>
+        <w:rPr>
+          <w:lang w:val="en-US"/>
+        </w:rPr>
+        <w:t xml:space="preserve">. “Save” button exports the Calcium decay map as a </w:t>
+      </w:r>
+      <w:proofErr w:type="spellStart"/>
+      <w:r>
+        <w:rPr>
+          <w:lang w:val="en-US"/>
+        </w:rPr>
+        <w:t>Matlab</w:t>
+      </w:r>
+      <w:proofErr w:type="spellEnd"/>
+      <w:r>
+        <w:rPr>
+          <w:lang w:val="en-US"/>
+        </w:rPr>
+        <w:t xml:space="preserve"> figure.</w:t>
+      </w:r>
+    </w:p>
+    <w:p>
+      <w:pPr>
+        <w:pStyle w:val="Heading1"/>
         <w:rPr>
           <w:lang w:val="en-US"/>
         </w:rPr>
@@ -4111,19 +5045,9 @@
           <w:szCs w:val="20"/>
           <w:lang w:val="en-US"/>
         </w:rPr>
-        <w:t>'Position</w:t>
+        <w:t>'Position'</w:t>
       </w:r>
       <w:proofErr w:type="gramStart"/>
-      <w:r>
-        <w:rPr>
-          <w:rFonts w:ascii="Courier New" w:hAnsi="Courier New" w:cs="Courier New"/>
-          <w:color w:val="A020F0"/>
-          <w:sz w:val="20"/>
-          <w:szCs w:val="20"/>
-          <w:lang w:val="en-US"/>
-        </w:rPr>
-        <w:t>'</w:t>
-      </w:r>
       <w:r>
         <w:rPr>
           <w:rFonts w:ascii="Courier New" w:hAnsi="Courier New" w:cs="Courier New"/>
@@ -4240,7 +5164,7 @@
       <w:r>
         <w:rPr>
           <w:noProof/>
-          <w:lang w:eastAsia="ru-RU"/>
+          <w:lang w:val="en-US"/>
         </w:rPr>
         <w:drawing>
           <wp:inline distT="0" distB="0" distL="0" distR="0">
@@ -4390,7 +5314,6 @@
           <w:szCs w:val="20"/>
           <w:lang w:val="en-US"/>
         </w:rPr>
-        <w:lastRenderedPageBreak/>
         <w:t>switch</w:t>
       </w:r>
       <w:r>
@@ -4648,6 +5571,7 @@
     </w:p>
     <w:p>
       <w:pPr>
+        <w:jc w:val="both"/>
         <w:rPr>
           <w:rFonts w:ascii="Courier New" w:hAnsi="Courier New" w:cs="Courier New"/>
           <w:sz w:val="24"/>
@@ -4831,6 +5755,7 @@
     <w:p>
       <w:pPr>
         <w:contextualSpacing/>
+        <w:jc w:val="both"/>
         <w:rPr>
           <w:lang w:val="en-US"/>
         </w:rPr>
@@ -4853,7 +5778,13 @@
         <w:rPr>
           <w:lang w:val="en-US"/>
         </w:rPr>
-        <w:t xml:space="preserve"> to get the data depicted on the active screen. Use </w:t>
+        <w:t xml:space="preserve"> to get the data dep</w:t>
+      </w:r>
+      <w:r>
+        <w:rPr>
+          <w:lang w:val="en-US"/>
+        </w:rPr>
+        <w:t xml:space="preserve">icted on the active screen. Use </w:t>
       </w:r>
       <w:proofErr w:type="spellStart"/>
       <w:r>
@@ -4915,6 +5846,7 @@
     <w:p>
       <w:pPr>
         <w:contextualSpacing/>
+        <w:jc w:val="both"/>
         <w:rPr>
           <w:lang w:val="en-US"/>
         </w:rPr>
@@ -4926,20 +5858,44 @@
         <w:t xml:space="preserve">After you draw your map on the active screen, set </w:t>
       </w:r>
       <w:proofErr w:type="spellStart"/>
+      <w:r>
+        <w:rPr>
+          <w:lang w:val="en-US"/>
+        </w:rPr>
+        <w:t>handles.activeCamData.drawMap</w:t>
+      </w:r>
+      <w:proofErr w:type="spellEnd"/>
+      <w:r>
+        <w:rPr>
+          <w:lang w:val="en-US"/>
+        </w:rPr>
+        <w:t xml:space="preserve"> to </w:t>
+      </w:r>
       <w:proofErr w:type="gramStart"/>
       <w:r>
         <w:rPr>
           <w:lang w:val="en-US"/>
         </w:rPr>
-        <w:t>handles.activeCamData.drawMap</w:t>
-      </w:r>
-      <w:proofErr w:type="spellEnd"/>
+        <w:t>1</w:t>
+      </w:r>
       <w:proofErr w:type="gramEnd"/>
       <w:r>
         <w:rPr>
           <w:lang w:val="en-US"/>
         </w:rPr>
-        <w:t xml:space="preserve"> to 1 to provide a correct map drawing.</w:t>
+        <w:t xml:space="preserve"> </w:t>
+      </w:r>
+      <w:r>
+        <w:rPr>
+          <w:lang w:val="en-US"/>
+        </w:rPr>
+        <w:t>for</w:t>
+      </w:r>
+      <w:r>
+        <w:rPr>
+          <w:lang w:val="en-US"/>
+        </w:rPr>
+        <w:t xml:space="preserve"> correct map drawing.</w:t>
       </w:r>
     </w:p>
     <w:p>
@@ -4968,8 +5924,10 @@
         <w:rPr>
           <w:lang w:val="en-US"/>
         </w:rPr>
-        <w:t>other GUI examples already implemented in rhythm. See m-files started with “GUI_”. Please, do not modify them.</w:t>
-      </w:r>
+        <w:t xml:space="preserve">other GUI examples already implemented in rhythm. See m-files started with “GUI_”. </w:t>
+      </w:r>
+      <w:bookmarkStart w:id="0" w:name="_GoBack"/>
+      <w:bookmarkEnd w:id="0"/>
     </w:p>
     <w:p>
       <w:pPr>
@@ -5028,7 +5986,7 @@
 </file>
 
 <file path=word/numbering.xml><?xml version="1.0" encoding="utf-8"?>
-<w:numbering xmlns:wpc="http://schemas.microsoft.com/office/word/2010/wordprocessingCanvas" xmlns:cx="http://schemas.microsoft.com/office/drawing/2014/chartex" xmlns:mc="http://schemas.openxmlformats.org/markup-compatibility/2006" xmlns:o="urn:schemas-microsoft-com:office:office" xmlns:r="http://schemas.openxmlformats.org/officeDocument/2006/relationships" xmlns:m="http://schemas.openxmlformats.org/officeDocument/2006/math" xmlns:v="urn:schemas-microsoft-com:vml" xmlns:wp14="http://schemas.microsoft.com/office/word/2010/wordprocessingDrawing" xmlns:wp="http://schemas.openxmlformats.org/drawingml/2006/wordprocessingDrawing" xmlns:w10="urn:schemas-microsoft-com:office:word" xmlns:w="http://schemas.openxmlformats.org/wordprocessingml/2006/main" xmlns:w14="http://schemas.microsoft.com/office/word/2010/wordml" xmlns:w15="http://schemas.microsoft.com/office/word/2012/wordml" xmlns:w16se="http://schemas.microsoft.com/office/word/2015/wordml/symex" xmlns:wpg="http://schemas.microsoft.com/office/word/2010/wordprocessingGroup" xmlns:wpi="http://schemas.microsoft.com/office/word/2010/wordprocessingInk" xmlns:wne="http://schemas.microsoft.com/office/word/2006/wordml" xmlns:wps="http://schemas.microsoft.com/office/word/2010/wordprocessingShape" mc:Ignorable="w14 w15 w16se wp14">
+<w:numbering xmlns:wpc="http://schemas.microsoft.com/office/word/2010/wordprocessingCanvas" xmlns:mc="http://schemas.openxmlformats.org/markup-compatibility/2006" xmlns:o="urn:schemas-microsoft-com:office:office" xmlns:r="http://schemas.openxmlformats.org/officeDocument/2006/relationships" xmlns:m="http://schemas.openxmlformats.org/officeDocument/2006/math" xmlns:v="urn:schemas-microsoft-com:vml" xmlns:wp14="http://schemas.microsoft.com/office/word/2010/wordprocessingDrawing" xmlns:wp="http://schemas.openxmlformats.org/drawingml/2006/wordprocessingDrawing" xmlns:w10="urn:schemas-microsoft-com:office:word" xmlns:w="http://schemas.openxmlformats.org/wordprocessingml/2006/main" xmlns:w14="http://schemas.microsoft.com/office/word/2010/wordml" xmlns:w15="http://schemas.microsoft.com/office/word/2012/wordml" xmlns:wpg="http://schemas.microsoft.com/office/word/2010/wordprocessingGroup" xmlns:wpi="http://schemas.microsoft.com/office/word/2010/wordprocessingInk" xmlns:wne="http://schemas.microsoft.com/office/word/2006/wordml" xmlns:wps="http://schemas.microsoft.com/office/word/2010/wordprocessingShape" mc:Ignorable="w14 w15 wp14">
   <w:abstractNum w:abstractNumId="0" w15:restartNumberingAfterBreak="0">
     <w:nsid w:val="134B5E78"/>
     <w:multiLevelType w:val="hybridMultilevel"/>
@@ -5214,7 +6172,7 @@
 </file>
 
 <file path=word/styles.xml><?xml version="1.0" encoding="utf-8"?>
-<w:styles xmlns:mc="http://schemas.openxmlformats.org/markup-compatibility/2006" xmlns:r="http://schemas.openxmlformats.org/officeDocument/2006/relationships" xmlns:w="http://schemas.openxmlformats.org/wordprocessingml/2006/main" xmlns:w14="http://schemas.microsoft.com/office/word/2010/wordml" xmlns:w15="http://schemas.microsoft.com/office/word/2012/wordml" xmlns:w16se="http://schemas.microsoft.com/office/word/2015/wordml/symex" mc:Ignorable="w14 w15 w16se">
+<w:styles xmlns:mc="http://schemas.openxmlformats.org/markup-compatibility/2006" xmlns:r="http://schemas.openxmlformats.org/officeDocument/2006/relationships" xmlns:w="http://schemas.openxmlformats.org/wordprocessingml/2006/main" xmlns:w14="http://schemas.microsoft.com/office/word/2010/wordml" xmlns:w15="http://schemas.microsoft.com/office/word/2012/wordml" mc:Ignorable="w14 w15">
   <w:docDefaults>
     <w:rPrDefault>
       <w:rPr>
@@ -5603,16 +6561,16 @@
     <w:lsdException w:name="List Table 6 Colorful Accent 6" w:uiPriority="51"/>
     <w:lsdException w:name="List Table 7 Colorful Accent 6" w:uiPriority="52"/>
   </w:latentStyles>
-  <w:style w:type="paragraph" w:default="1" w:styleId="a">
+  <w:style w:type="paragraph" w:default="1" w:styleId="Normal">
     <w:name w:val="Normal"/>
     <w:qFormat/>
     <w:rsid w:val="00C31D0B"/>
   </w:style>
-  <w:style w:type="paragraph" w:styleId="1">
+  <w:style w:type="paragraph" w:styleId="Heading1">
     <w:name w:val="heading 1"/>
-    <w:basedOn w:val="a"/>
-    <w:next w:val="a"/>
-    <w:link w:val="10"/>
+    <w:basedOn w:val="Normal"/>
+    <w:next w:val="Normal"/>
+    <w:link w:val="Heading1Char"/>
     <w:uiPriority w:val="9"/>
     <w:qFormat/>
     <w:rsid w:val="002A7194"/>
@@ -5629,11 +6587,11 @@
       <w:szCs w:val="32"/>
     </w:rPr>
   </w:style>
-  <w:style w:type="paragraph" w:styleId="2">
+  <w:style w:type="paragraph" w:styleId="Heading2">
     <w:name w:val="heading 2"/>
-    <w:basedOn w:val="a"/>
-    <w:next w:val="a"/>
-    <w:link w:val="20"/>
+    <w:basedOn w:val="Normal"/>
+    <w:next w:val="Normal"/>
+    <w:link w:val="Heading2Char"/>
     <w:uiPriority w:val="9"/>
     <w:unhideWhenUsed/>
     <w:qFormat/>
@@ -5651,11 +6609,11 @@
       <w:szCs w:val="26"/>
     </w:rPr>
   </w:style>
-  <w:style w:type="paragraph" w:styleId="3">
+  <w:style w:type="paragraph" w:styleId="Heading3">
     <w:name w:val="heading 3"/>
-    <w:basedOn w:val="a"/>
-    <w:next w:val="a"/>
-    <w:link w:val="30"/>
+    <w:basedOn w:val="Normal"/>
+    <w:next w:val="Normal"/>
+    <w:link w:val="Heading3Char"/>
     <w:uiPriority w:val="9"/>
     <w:unhideWhenUsed/>
     <w:qFormat/>
@@ -5673,11 +6631,11 @@
       <w:szCs w:val="24"/>
     </w:rPr>
   </w:style>
-  <w:style w:type="paragraph" w:styleId="4">
+  <w:style w:type="paragraph" w:styleId="Heading4">
     <w:name w:val="heading 4"/>
-    <w:basedOn w:val="a"/>
-    <w:next w:val="a"/>
-    <w:link w:val="40"/>
+    <w:basedOn w:val="Normal"/>
+    <w:next w:val="Normal"/>
+    <w:link w:val="Heading4Char"/>
     <w:uiPriority w:val="9"/>
     <w:unhideWhenUsed/>
     <w:qFormat/>
@@ -5695,13 +6653,13 @@
       <w:color w:val="2E74B5" w:themeColor="accent1" w:themeShade="BF"/>
     </w:rPr>
   </w:style>
-  <w:style w:type="character" w:default="1" w:styleId="a0">
+  <w:style w:type="character" w:default="1" w:styleId="DefaultParagraphFont">
     <w:name w:val="Default Paragraph Font"/>
     <w:uiPriority w:val="1"/>
     <w:semiHidden/>
     <w:unhideWhenUsed/>
   </w:style>
-  <w:style w:type="table" w:default="1" w:styleId="a1">
+  <w:style w:type="table" w:default="1" w:styleId="TableNormal">
     <w:name w:val="Normal Table"/>
     <w:uiPriority w:val="99"/>
     <w:semiHidden/>
@@ -5716,16 +6674,16 @@
       </w:tblCellMar>
     </w:tblPr>
   </w:style>
-  <w:style w:type="numbering" w:default="1" w:styleId="a2">
+  <w:style w:type="numbering" w:default="1" w:styleId="NoList">
     <w:name w:val="No List"/>
     <w:uiPriority w:val="99"/>
     <w:semiHidden/>
     <w:unhideWhenUsed/>
   </w:style>
-  <w:style w:type="character" w:customStyle="1" w:styleId="10">
-    <w:name w:val="Заголовок 1 Знак"/>
-    <w:basedOn w:val="a0"/>
-    <w:link w:val="1"/>
+  <w:style w:type="character" w:customStyle="1" w:styleId="Heading1Char">
+    <w:name w:val="Heading 1 Char"/>
+    <w:basedOn w:val="DefaultParagraphFont"/>
+    <w:link w:val="Heading1"/>
     <w:uiPriority w:val="9"/>
     <w:rsid w:val="002A7194"/>
     <w:rPr>
@@ -5735,9 +6693,9 @@
       <w:szCs w:val="32"/>
     </w:rPr>
   </w:style>
-  <w:style w:type="paragraph" w:styleId="a3">
+  <w:style w:type="paragraph" w:styleId="ListParagraph">
     <w:name w:val="List Paragraph"/>
-    <w:basedOn w:val="a"/>
+    <w:basedOn w:val="Normal"/>
     <w:uiPriority w:val="34"/>
     <w:qFormat/>
     <w:rsid w:val="002A7194"/>
@@ -5746,10 +6704,10 @@
       <w:contextualSpacing/>
     </w:pPr>
   </w:style>
-  <w:style w:type="character" w:customStyle="1" w:styleId="20">
-    <w:name w:val="Заголовок 2 Знак"/>
-    <w:basedOn w:val="a0"/>
-    <w:link w:val="2"/>
+  <w:style w:type="character" w:customStyle="1" w:styleId="Heading2Char">
+    <w:name w:val="Heading 2 Char"/>
+    <w:basedOn w:val="DefaultParagraphFont"/>
+    <w:link w:val="Heading2"/>
     <w:uiPriority w:val="9"/>
     <w:rsid w:val="002A7194"/>
     <w:rPr>
@@ -5759,11 +6717,11 @@
       <w:szCs w:val="26"/>
     </w:rPr>
   </w:style>
-  <w:style w:type="paragraph" w:styleId="a4">
+  <w:style w:type="paragraph" w:styleId="Subtitle">
     <w:name w:val="Subtitle"/>
-    <w:basedOn w:val="a"/>
-    <w:next w:val="a"/>
-    <w:link w:val="a5"/>
+    <w:basedOn w:val="Normal"/>
+    <w:next w:val="Normal"/>
+    <w:link w:val="SubtitleChar"/>
     <w:uiPriority w:val="11"/>
     <w:qFormat/>
     <w:rsid w:val="00340685"/>
@@ -5778,10 +6736,10 @@
       <w:spacing w:val="15"/>
     </w:rPr>
   </w:style>
-  <w:style w:type="character" w:customStyle="1" w:styleId="a5">
-    <w:name w:val="Подзаголовок Знак"/>
-    <w:basedOn w:val="a0"/>
-    <w:link w:val="a4"/>
+  <w:style w:type="character" w:customStyle="1" w:styleId="SubtitleChar">
+    <w:name w:val="Subtitle Char"/>
+    <w:basedOn w:val="DefaultParagraphFont"/>
+    <w:link w:val="Subtitle"/>
     <w:uiPriority w:val="11"/>
     <w:rsid w:val="00340685"/>
     <w:rPr>
@@ -5790,9 +6748,9 @@
       <w:spacing w:val="15"/>
     </w:rPr>
   </w:style>
-  <w:style w:type="character" w:styleId="a6">
+  <w:style w:type="character" w:styleId="Hyperlink">
     <w:name w:val="Hyperlink"/>
-    <w:basedOn w:val="a0"/>
+    <w:basedOn w:val="DefaultParagraphFont"/>
     <w:uiPriority w:val="99"/>
     <w:unhideWhenUsed/>
     <w:rsid w:val="007C7E23"/>
@@ -5801,11 +6759,11 @@
       <w:u w:val="single"/>
     </w:rPr>
   </w:style>
-  <w:style w:type="paragraph" w:styleId="a7">
+  <w:style w:type="paragraph" w:styleId="Title">
     <w:name w:val="Title"/>
-    <w:basedOn w:val="a"/>
-    <w:next w:val="a"/>
-    <w:link w:val="a8"/>
+    <w:basedOn w:val="Normal"/>
+    <w:next w:val="Normal"/>
+    <w:link w:val="TitleChar"/>
     <w:uiPriority w:val="10"/>
     <w:qFormat/>
     <w:rsid w:val="00D46246"/>
@@ -5821,10 +6779,10 @@
       <w:szCs w:val="56"/>
     </w:rPr>
   </w:style>
-  <w:style w:type="character" w:customStyle="1" w:styleId="a8">
-    <w:name w:val="Заголовок Знак"/>
-    <w:basedOn w:val="a0"/>
-    <w:link w:val="a7"/>
+  <w:style w:type="character" w:customStyle="1" w:styleId="TitleChar">
+    <w:name w:val="Title Char"/>
+    <w:basedOn w:val="DefaultParagraphFont"/>
+    <w:link w:val="Title"/>
     <w:uiPriority w:val="10"/>
     <w:rsid w:val="00D46246"/>
     <w:rPr>
@@ -5835,10 +6793,10 @@
       <w:szCs w:val="56"/>
     </w:rPr>
   </w:style>
-  <w:style w:type="character" w:customStyle="1" w:styleId="30">
-    <w:name w:val="Заголовок 3 Знак"/>
-    <w:basedOn w:val="a0"/>
-    <w:link w:val="3"/>
+  <w:style w:type="character" w:customStyle="1" w:styleId="Heading3Char">
+    <w:name w:val="Heading 3 Char"/>
+    <w:basedOn w:val="DefaultParagraphFont"/>
+    <w:link w:val="Heading3"/>
     <w:uiPriority w:val="9"/>
     <w:rsid w:val="00683D80"/>
     <w:rPr>
@@ -5848,10 +6806,10 @@
       <w:szCs w:val="24"/>
     </w:rPr>
   </w:style>
-  <w:style w:type="paragraph" w:styleId="a9">
+  <w:style w:type="paragraph" w:styleId="BodyText">
     <w:name w:val="Body Text"/>
-    <w:basedOn w:val="a"/>
-    <w:link w:val="aa"/>
+    <w:basedOn w:val="Normal"/>
+    <w:link w:val="BodyTextChar"/>
     <w:uiPriority w:val="1"/>
     <w:qFormat/>
     <w:rsid w:val="000F21B8"/>
@@ -5869,10 +6827,10 @@
       <w:lang w:val="en-US"/>
     </w:rPr>
   </w:style>
-  <w:style w:type="character" w:customStyle="1" w:styleId="aa">
-    <w:name w:val="Основной текст Знак"/>
-    <w:basedOn w:val="a0"/>
-    <w:link w:val="a9"/>
+  <w:style w:type="character" w:customStyle="1" w:styleId="BodyTextChar">
+    <w:name w:val="Body Text Char"/>
+    <w:basedOn w:val="DefaultParagraphFont"/>
+    <w:link w:val="BodyText"/>
     <w:uiPriority w:val="1"/>
     <w:rsid w:val="000F21B8"/>
     <w:rPr>
@@ -5882,10 +6840,10 @@
       <w:lang w:val="en-US"/>
     </w:rPr>
   </w:style>
-  <w:style w:type="character" w:customStyle="1" w:styleId="40">
-    <w:name w:val="Заголовок 4 Знак"/>
-    <w:basedOn w:val="a0"/>
-    <w:link w:val="4"/>
+  <w:style w:type="character" w:customStyle="1" w:styleId="Heading4Char">
+    <w:name w:val="Heading 4 Char"/>
+    <w:basedOn w:val="DefaultParagraphFont"/>
+    <w:link w:val="Heading4"/>
     <w:uiPriority w:val="9"/>
     <w:rsid w:val="000F21B8"/>
     <w:rPr>

</xml_diff>